<commit_message>
NEW TABLE FOR CONTROLLING THE CONTROL UNIT
</commit_message>
<xml_diff>
--- a/mips control table.docx
+++ b/mips control table.docx
@@ -37,11 +37,9 @@
             <w:tcW w:w="889" w:type="dxa"/>
           </w:tcPr>
           <w:p>
-            <w:proofErr w:type="spellStart"/>
             <w:r>
               <w:t>RegDst</w:t>
             </w:r>
-            <w:proofErr w:type="spellEnd"/>
           </w:p>
         </w:tc>
         <w:tc>
@@ -69,11 +67,9 @@
             <w:tcW w:w="1140" w:type="dxa"/>
           </w:tcPr>
           <w:p>
-            <w:proofErr w:type="spellStart"/>
             <w:r>
               <w:t>MemRead</w:t>
             </w:r>
-            <w:proofErr w:type="spellEnd"/>
           </w:p>
         </w:tc>
         <w:tc>
@@ -81,11 +77,9 @@
             <w:tcW w:w="1212" w:type="dxa"/>
           </w:tcPr>
           <w:p>
-            <w:proofErr w:type="spellStart"/>
             <w:r>
               <w:t>MemtoReg</w:t>
             </w:r>
-            <w:proofErr w:type="spellEnd"/>
           </w:p>
         </w:tc>
         <w:tc>
@@ -93,11 +87,9 @@
             <w:tcW w:w="862" w:type="dxa"/>
           </w:tcPr>
           <w:p>
-            <w:proofErr w:type="spellStart"/>
             <w:r>
               <w:t>ALUop</w:t>
             </w:r>
-            <w:proofErr w:type="spellEnd"/>
           </w:p>
         </w:tc>
         <w:tc>
@@ -105,11 +97,9 @@
             <w:tcW w:w="1196" w:type="dxa"/>
           </w:tcPr>
           <w:p>
-            <w:proofErr w:type="spellStart"/>
             <w:r>
               <w:t>MemWrite</w:t>
             </w:r>
-            <w:proofErr w:type="spellEnd"/>
           </w:p>
         </w:tc>
         <w:tc>
@@ -117,11 +107,9 @@
             <w:tcW w:w="892" w:type="dxa"/>
           </w:tcPr>
           <w:p>
-            <w:proofErr w:type="spellStart"/>
             <w:r>
               <w:t>ALUSrc</w:t>
             </w:r>
-            <w:proofErr w:type="spellEnd"/>
           </w:p>
         </w:tc>
         <w:tc>
@@ -129,11 +117,9 @@
             <w:tcW w:w="1037" w:type="dxa"/>
           </w:tcPr>
           <w:p>
-            <w:proofErr w:type="spellStart"/>
             <w:r>
               <w:t>RegWrite</w:t>
             </w:r>
-            <w:proofErr w:type="spellEnd"/>
           </w:p>
         </w:tc>
       </w:tr>
@@ -154,6 +140,9 @@
           </w:tcPr>
           <w:p>
             <w:r>
+              <w:t>0</w:t>
+            </w:r>
+            <w:r>
               <w:t>1</w:t>
             </w:r>
           </w:p>
@@ -164,7 +153,7 @@
           </w:tcPr>
           <w:p>
             <w:r>
-              <w:t>xx</w:t>
+              <w:t>0</w:t>
             </w:r>
           </w:p>
         </w:tc>
@@ -174,7 +163,7 @@
           </w:tcPr>
           <w:p>
             <w:r>
-              <w:t>xx</w:t>
+              <w:t>0</w:t>
             </w:r>
           </w:p>
         </w:tc>
@@ -193,6 +182,9 @@
             <w:tcW w:w="1212" w:type="dxa"/>
           </w:tcPr>
           <w:p>
+            <w:r>
+              <w:t>0</w:t>
+            </w:r>
             <w:r>
               <w:t>0</w:t>
             </w:r>
@@ -266,7 +258,7 @@
           </w:tcPr>
           <w:p>
             <w:r>
-              <w:t>xx</w:t>
+              <w:t>X</w:t>
             </w:r>
           </w:p>
         </w:tc>
@@ -276,7 +268,7 @@
           </w:tcPr>
           <w:p>
             <w:r>
-              <w:t>xx</w:t>
+              <w:t>X</w:t>
             </w:r>
           </w:p>
         </w:tc>
@@ -295,6 +287,9 @@
             <w:tcW w:w="1212" w:type="dxa"/>
           </w:tcPr>
           <w:p>
+            <w:r>
+              <w:t>0</w:t>
+            </w:r>
             <w:r>
               <w:t>0</w:t>
             </w:r>
@@ -358,7 +353,7 @@
           </w:tcPr>
           <w:p>
             <w:r>
-              <w:t>0</w:t>
+              <w:t>00</w:t>
             </w:r>
           </w:p>
         </w:tc>
@@ -368,7 +363,7 @@
           </w:tcPr>
           <w:p>
             <w:r>
-              <w:t>xx</w:t>
+              <w:t>0</w:t>
             </w:r>
           </w:p>
         </w:tc>
@@ -378,7 +373,7 @@
           </w:tcPr>
           <w:p>
             <w:r>
-              <w:t>xx</w:t>
+              <w:t>0</w:t>
             </w:r>
           </w:p>
         </w:tc>
@@ -397,6 +392,9 @@
             <w:tcW w:w="1212" w:type="dxa"/>
           </w:tcPr>
           <w:p>
+            <w:r>
+              <w:t>0</w:t>
+            </w:r>
             <w:r>
               <w:t>1</w:t>
             </w:r>
@@ -460,7 +458,7 @@
           </w:tcPr>
           <w:p>
             <w:r>
-              <w:t>0</w:t>
+              <w:t>xx</w:t>
             </w:r>
           </w:p>
         </w:tc>
@@ -470,7 +468,7 @@
           </w:tcPr>
           <w:p>
             <w:r>
-              <w:t>xx</w:t>
+              <w:t>0</w:t>
             </w:r>
           </w:p>
         </w:tc>
@@ -480,7 +478,7 @@
           </w:tcPr>
           <w:p>
             <w:r>
-              <w:t>xx</w:t>
+              <w:t>0</w:t>
             </w:r>
           </w:p>
         </w:tc>
@@ -500,7 +498,7 @@
           </w:tcPr>
           <w:p>
             <w:r>
-              <w:t>0</w:t>
+              <w:t>Xx</w:t>
             </w:r>
           </w:p>
         </w:tc>
@@ -572,7 +570,7 @@
           </w:tcPr>
           <w:p>
             <w:r>
-              <w:t>xx</w:t>
+              <w:t>X</w:t>
             </w:r>
           </w:p>
         </w:tc>
@@ -582,7 +580,7 @@
           </w:tcPr>
           <w:p>
             <w:r>
-              <w:t>xx</w:t>
+              <w:t>X</w:t>
             </w:r>
           </w:p>
         </w:tc>
@@ -601,6 +599,9 @@
             <w:tcW w:w="1212" w:type="dxa"/>
           </w:tcPr>
           <w:p>
+            <w:r>
+              <w:t>0</w:t>
+            </w:r>
             <w:r>
               <w:t>0</w:t>
             </w:r>
@@ -664,7 +665,7 @@
           </w:tcPr>
           <w:p>
             <w:r>
-              <w:t>0</w:t>
+              <w:t>xx</w:t>
             </w:r>
           </w:p>
         </w:tc>
@@ -694,7 +695,7 @@
           </w:tcPr>
           <w:p>
             <w:r>
-              <w:t>xx</w:t>
+              <w:t>0</w:t>
             </w:r>
           </w:p>
         </w:tc>
@@ -704,7 +705,10 @@
           </w:tcPr>
           <w:p>
             <w:r>
-              <w:t>xx</w:t>
+              <w:t>X</w:t>
+            </w:r>
+            <w:r>
+              <w:t>x</w:t>
             </w:r>
           </w:p>
         </w:tc>
@@ -724,7 +728,7 @@
           </w:tcPr>
           <w:p>
             <w:r>
-              <w:t>xx</w:t>
+              <w:t>0</w:t>
             </w:r>
           </w:p>
         </w:tc>
@@ -744,7 +748,7 @@
           </w:tcPr>
           <w:p>
             <w:r>
-              <w:t>xx</w:t>
+              <w:t>0</w:t>
             </w:r>
           </w:p>
         </w:tc>
@@ -786,69 +790,249 @@
           </w:tcPr>
           <w:p>
             <w:r>
+              <w:t>X</w:t>
+            </w:r>
+          </w:p>
+        </w:tc>
+        <w:tc>
+          <w:tcPr>
+            <w:tcW w:w="1140" w:type="dxa"/>
+          </w:tcPr>
+          <w:p>
+            <w:r>
+              <w:t>0</w:t>
+            </w:r>
+          </w:p>
+        </w:tc>
+        <w:tc>
+          <w:tcPr>
+            <w:tcW w:w="1212" w:type="dxa"/>
+          </w:tcPr>
+          <w:p>
+            <w:r>
+              <w:t>X</w:t>
+            </w:r>
+            <w:r>
+              <w:t>x</w:t>
+            </w:r>
+          </w:p>
+        </w:tc>
+        <w:tc>
+          <w:tcPr>
+            <w:tcW w:w="862" w:type="dxa"/>
+          </w:tcPr>
+          <w:p>
+            <w:r>
               <w:t>xx</w:t>
             </w:r>
           </w:p>
         </w:tc>
         <w:tc>
           <w:tcPr>
+            <w:tcW w:w="1196" w:type="dxa"/>
+          </w:tcPr>
+          <w:p>
+            <w:r>
+              <w:t>0</w:t>
+            </w:r>
+          </w:p>
+        </w:tc>
+        <w:tc>
+          <w:tcPr>
+            <w:tcW w:w="892" w:type="dxa"/>
+          </w:tcPr>
+          <w:p>
+            <w:r>
+              <w:t>X</w:t>
+            </w:r>
+          </w:p>
+        </w:tc>
+        <w:tc>
+          <w:tcPr>
+            <w:tcW w:w="1037" w:type="dxa"/>
+          </w:tcPr>
+          <w:p>
+            <w:r>
+              <w:t>0</w:t>
+            </w:r>
+          </w:p>
+        </w:tc>
+      </w:tr>
+      <w:tr>
+        <w:tc>
+          <w:tcPr>
+            <w:tcW w:w="1006" w:type="dxa"/>
+          </w:tcPr>
+          <w:p>
+            <w:pPr>
+              <w:rPr>
+                <w:rFonts w:hint="cs"/>
+                <w:rtl/>
+                <w:lang w:bidi="ar-EG"/>
+              </w:rPr>
+            </w:pPr>
+            <w:r>
+              <w:t>000_001</w:t>
+            </w:r>
+          </w:p>
+        </w:tc>
+        <w:tc>
+          <w:tcPr>
+            <w:tcW w:w="889" w:type="dxa"/>
+          </w:tcPr>
+          <w:p>
+            <w:r>
+              <w:t>10</w:t>
+            </w:r>
+          </w:p>
+        </w:tc>
+        <w:tc>
+          <w:tcPr>
+            <w:tcW w:w="774" w:type="dxa"/>
+          </w:tcPr>
+          <w:p>
+            <w:r>
+              <w:t>1</w:t>
+            </w:r>
+          </w:p>
+        </w:tc>
+        <w:tc>
+          <w:tcPr>
+            <w:tcW w:w="887" w:type="dxa"/>
+          </w:tcPr>
+          <w:p>
+            <w:r>
+              <w:t>x</w:t>
+            </w:r>
+          </w:p>
+        </w:tc>
+        <w:tc>
+          <w:tcPr>
             <w:tcW w:w="1140" w:type="dxa"/>
           </w:tcPr>
           <w:p>
             <w:r>
+              <w:t>0</w:t>
+            </w:r>
+          </w:p>
+        </w:tc>
+        <w:tc>
+          <w:tcPr>
+            <w:tcW w:w="1212" w:type="dxa"/>
+          </w:tcPr>
+          <w:p>
+            <w:r>
+              <w:t>10</w:t>
+            </w:r>
+          </w:p>
+        </w:tc>
+        <w:tc>
+          <w:tcPr>
+            <w:tcW w:w="862" w:type="dxa"/>
+          </w:tcPr>
+          <w:p>
+            <w:r>
               <w:t>xx</w:t>
             </w:r>
           </w:p>
         </w:tc>
         <w:tc>
           <w:tcPr>
+            <w:tcW w:w="1196" w:type="dxa"/>
+          </w:tcPr>
+          <w:p>
+            <w:r>
+              <w:t>0</w:t>
+            </w:r>
+          </w:p>
+        </w:tc>
+        <w:tc>
+          <w:tcPr>
+            <w:tcW w:w="892" w:type="dxa"/>
+          </w:tcPr>
+          <w:p>
+            <w:r>
+              <w:t>X</w:t>
+            </w:r>
+          </w:p>
+        </w:tc>
+        <w:tc>
+          <w:tcPr>
+            <w:tcW w:w="1037" w:type="dxa"/>
+          </w:tcPr>
+          <w:p>
+            <w:r>
+              <w:t>1</w:t>
+            </w:r>
+          </w:p>
+        </w:tc>
+      </w:tr>
+      <w:tr>
+        <w:tc>
+          <w:tcPr>
+            <w:tcW w:w="1006" w:type="dxa"/>
+          </w:tcPr>
+          <w:p>
+            <w:r>
+              <w:t>000_000</w:t>
+            </w:r>
+            <w:bookmarkStart w:id="0" w:name="_GoBack"/>
+            <w:bookmarkEnd w:id="0"/>
+          </w:p>
+        </w:tc>
+        <w:tc>
+          <w:tcPr>
+            <w:tcW w:w="889" w:type="dxa"/>
+          </w:tcPr>
+          <w:p/>
+        </w:tc>
+        <w:tc>
+          <w:tcPr>
+            <w:tcW w:w="774" w:type="dxa"/>
+          </w:tcPr>
+          <w:p/>
+        </w:tc>
+        <w:tc>
+          <w:tcPr>
+            <w:tcW w:w="887" w:type="dxa"/>
+          </w:tcPr>
+          <w:p/>
+        </w:tc>
+        <w:tc>
+          <w:tcPr>
+            <w:tcW w:w="1140" w:type="dxa"/>
+          </w:tcPr>
+          <w:p/>
+        </w:tc>
+        <w:tc>
+          <w:tcPr>
             <w:tcW w:w="1212" w:type="dxa"/>
           </w:tcPr>
-          <w:p>
-            <w:r>
-              <w:t>xx</w:t>
-            </w:r>
-          </w:p>
+          <w:p/>
         </w:tc>
         <w:tc>
           <w:tcPr>
             <w:tcW w:w="862" w:type="dxa"/>
           </w:tcPr>
-          <w:p>
-            <w:r>
-              <w:t>xx</w:t>
-            </w:r>
-          </w:p>
+          <w:p/>
         </w:tc>
         <w:tc>
           <w:tcPr>
             <w:tcW w:w="1196" w:type="dxa"/>
           </w:tcPr>
-          <w:p>
-            <w:r>
-              <w:t>xx</w:t>
-            </w:r>
-          </w:p>
+          <w:p/>
         </w:tc>
         <w:tc>
           <w:tcPr>
             <w:tcW w:w="892" w:type="dxa"/>
           </w:tcPr>
-          <w:p>
-            <w:r>
-              <w:t>xx</w:t>
-            </w:r>
-          </w:p>
+          <w:p/>
         </w:tc>
         <w:tc>
           <w:tcPr>
             <w:tcW w:w="1037" w:type="dxa"/>
           </w:tcPr>
-          <w:p>
-            <w:r>
-              <w:t>xx</w:t>
-            </w:r>
-          </w:p>
+          <w:p/>
         </w:tc>
       </w:tr>
     </w:tbl>
@@ -866,6 +1050,24 @@
       <w:r>
         <w:t>R-type</w:t>
       </w:r>
+      <w:r>
+        <w:t xml:space="preserve">         /</w:t>
+      </w:r>
+      <w:r>
+        <w:t>/V</w:t>
+      </w:r>
+      <w:r>
+        <w:t xml:space="preserve">erified </w:t>
+      </w:r>
+      <w:r>
+        <w:t>from the R</w:t>
+      </w:r>
+      <w:r>
+        <w:t>eference</w:t>
+      </w:r>
+      <w:r>
+        <w:t>.</w:t>
+      </w:r>
     </w:p>
     <w:p>
       <w:pPr>
@@ -875,11 +1077,12 @@
           <w:numId w:val="1"/>
         </w:numPr>
       </w:pPr>
-      <w:proofErr w:type="spellStart"/>
       <w:r>
         <w:t>Addi</w:t>
       </w:r>
-      <w:proofErr w:type="spellEnd"/>
+      <w:r>
+        <w:t xml:space="preserve">           </w:t>
+      </w:r>
     </w:p>
     <w:p>
       <w:pPr>
@@ -889,11 +1092,15 @@
           <w:numId w:val="1"/>
         </w:numPr>
       </w:pPr>
-      <w:proofErr w:type="spellStart"/>
       <w:r>
         <w:t>Lw</w:t>
       </w:r>
-      <w:proofErr w:type="spellEnd"/>
+      <w:r>
+        <w:t xml:space="preserve">               </w:t>
+      </w:r>
+      <w:r>
+        <w:t>//Verified from the Reference.</w:t>
+      </w:r>
     </w:p>
     <w:p>
       <w:pPr>
@@ -903,13 +1110,15 @@
           <w:numId w:val="1"/>
         </w:numPr>
       </w:pPr>
-      <w:proofErr w:type="spellStart"/>
       <w:r>
         <w:t>Sw</w:t>
       </w:r>
-      <w:bookmarkStart w:id="0" w:name="_GoBack"/>
-      <w:bookmarkEnd w:id="0"/>
-      <w:proofErr w:type="spellEnd"/>
+      <w:r>
+        <w:t xml:space="preserve">              </w:t>
+      </w:r>
+      <w:r>
+        <w:t>//Verified from the Reference.</w:t>
+      </w:r>
     </w:p>
     <w:p>
       <w:pPr>
@@ -919,11 +1128,9 @@
           <w:numId w:val="1"/>
         </w:numPr>
       </w:pPr>
-      <w:proofErr w:type="spellStart"/>
       <w:r>
         <w:t>Andi</w:t>
       </w:r>
-      <w:proofErr w:type="spellEnd"/>
     </w:p>
     <w:p>
       <w:pPr>
@@ -933,11 +1140,15 @@
           <w:numId w:val="1"/>
         </w:numPr>
       </w:pPr>
-      <w:proofErr w:type="spellStart"/>
       <w:r>
         <w:t>Beq</w:t>
       </w:r>
-      <w:proofErr w:type="spellEnd"/>
+      <w:r>
+        <w:t xml:space="preserve">            </w:t>
+      </w:r>
+      <w:r>
+        <w:t>//Verified from the Reference.</w:t>
+      </w:r>
     </w:p>
     <w:p>
       <w:pPr>
@@ -948,9 +1159,71 @@
         </w:numPr>
       </w:pPr>
       <w:r>
-        <w:t>JR</w:t>
+        <w:t>J</w:t>
+      </w:r>
+      <w:r>
+        <w:tab/>
+        <w:t xml:space="preserve">    </w:t>
+      </w:r>
+      <w:r>
+        <w:t>//Verified from the Reference.</w:t>
       </w:r>
     </w:p>
+    <w:p>
+      <w:pPr>
+        <w:pStyle w:val="ListParagraph"/>
+        <w:numPr>
+          <w:ilvl w:val="0"/>
+          <w:numId w:val="1"/>
+        </w:numPr>
+      </w:pPr>
+      <w:r>
+        <w:t>Jal</w:t>
+      </w:r>
+      <w:r>
+        <w:tab/>
+        <w:t xml:space="preserve">   </w:t>
+      </w:r>
+      <w:r>
+        <w:t>//Verified from the Reference.</w:t>
+      </w:r>
+    </w:p>
+    <w:p>
+      <w:pPr>
+        <w:pStyle w:val="ListParagraph"/>
+        <w:numPr>
+          <w:ilvl w:val="0"/>
+          <w:numId w:val="1"/>
+        </w:numPr>
+      </w:pPr>
+      <w:r>
+        <w:t>Jr</w:t>
+      </w:r>
+    </w:p>
+    <w:p>
+      <w:pPr>
+        <w:pStyle w:val="ListParagraph"/>
+      </w:pPr>
+    </w:p>
+    <w:p/>
+    <w:p/>
+    <w:p>
+      <w:r>
+        <w:t>Reference:</w:t>
+      </w:r>
+      <w:r>
+        <w:t xml:space="preserve"> </w:t>
+      </w:r>
+      <w:hyperlink r:id="rId5" w:history="1">
+        <w:r>
+          <w:rPr>
+            <w:rStyle w:val="Hyperlink"/>
+          </w:rPr>
+          <w:t>http://meseec.ce.rit.edu/eecc550-winter2005/550-chapter5-exercises.pdf</w:t>
+        </w:r>
+      </w:hyperlink>
+    </w:p>
+    <w:p/>
     <w:sectPr>
       <w:pgSz w:w="12240" w:h="15840"/>
       <w:pgMar w:top="1440" w:right="1440" w:bottom="1440" w:left="1440" w:header="720" w:footer="720" w:gutter="0"/>
@@ -1516,6 +1789,17 @@
       <w:contextualSpacing/>
     </w:pPr>
   </w:style>
+  <w:style w:type="character" w:styleId="Hyperlink">
+    <w:name w:val="Hyperlink"/>
+    <w:basedOn w:val="DefaultParagraphFont"/>
+    <w:uiPriority w:val="99"/>
+    <w:unhideWhenUsed/>
+    <w:rsid w:val="00E8111E"/>
+    <w:rPr>
+      <w:color w:val="0563C1" w:themeColor="hyperlink"/>
+      <w:u w:val="single"/>
+    </w:rPr>
+  </w:style>
 </w:styles>
 </file>
 

</xml_diff>

<commit_message>
QUICK SUMMARY FOR THE MIPS CONTROL UNIT
</commit_message>
<xml_diff>
--- a/mips control table.docx
+++ b/mips control table.docx
@@ -37,9 +37,11 @@
             <w:tcW w:w="889" w:type="dxa"/>
           </w:tcPr>
           <w:p>
+            <w:proofErr w:type="spellStart"/>
             <w:r>
               <w:t>RegDst</w:t>
             </w:r>
+            <w:proofErr w:type="spellEnd"/>
           </w:p>
         </w:tc>
         <w:tc>
@@ -67,9 +69,11 @@
             <w:tcW w:w="1140" w:type="dxa"/>
           </w:tcPr>
           <w:p>
+            <w:proofErr w:type="spellStart"/>
             <w:r>
               <w:t>MemRead</w:t>
             </w:r>
+            <w:proofErr w:type="spellEnd"/>
           </w:p>
         </w:tc>
         <w:tc>
@@ -77,9 +81,11 @@
             <w:tcW w:w="1212" w:type="dxa"/>
           </w:tcPr>
           <w:p>
+            <w:proofErr w:type="spellStart"/>
             <w:r>
               <w:t>MemtoReg</w:t>
             </w:r>
+            <w:proofErr w:type="spellEnd"/>
           </w:p>
         </w:tc>
         <w:tc>
@@ -87,9 +93,11 @@
             <w:tcW w:w="862" w:type="dxa"/>
           </w:tcPr>
           <w:p>
+            <w:proofErr w:type="spellStart"/>
             <w:r>
               <w:t>ALUop</w:t>
             </w:r>
+            <w:proofErr w:type="spellEnd"/>
           </w:p>
         </w:tc>
         <w:tc>
@@ -97,9 +105,11 @@
             <w:tcW w:w="1196" w:type="dxa"/>
           </w:tcPr>
           <w:p>
+            <w:proofErr w:type="spellStart"/>
             <w:r>
               <w:t>MemWrite</w:t>
             </w:r>
+            <w:proofErr w:type="spellEnd"/>
           </w:p>
         </w:tc>
         <w:tc>
@@ -107,9 +117,11 @@
             <w:tcW w:w="892" w:type="dxa"/>
           </w:tcPr>
           <w:p>
+            <w:proofErr w:type="spellStart"/>
             <w:r>
               <w:t>ALUSrc</w:t>
             </w:r>
+            <w:proofErr w:type="spellEnd"/>
           </w:p>
         </w:tc>
         <w:tc>
@@ -117,9 +129,11 @@
             <w:tcW w:w="1037" w:type="dxa"/>
           </w:tcPr>
           <w:p>
+            <w:proofErr w:type="spellStart"/>
             <w:r>
               <w:t>RegWrite</w:t>
             </w:r>
+            <w:proofErr w:type="spellEnd"/>
           </w:p>
         </w:tc>
       </w:tr>
@@ -250,6 +264,9 @@
             <w:r>
               <w:t>0</w:t>
             </w:r>
+            <w:r>
+              <w:t>0</w:t>
+            </w:r>
           </w:p>
         </w:tc>
         <w:tc>
@@ -559,6 +576,9 @@
             <w:tcW w:w="889" w:type="dxa"/>
           </w:tcPr>
           <w:p>
+            <w:r>
+              <w:t>0</w:t>
+            </w:r>
             <w:r>
               <w:t>0</w:t>
             </w:r>
@@ -976,8 +996,6 @@
             <w:r>
               <w:t>000_000</w:t>
             </w:r>
-            <w:bookmarkStart w:id="0" w:name="_GoBack"/>
-            <w:bookmarkEnd w:id="0"/>
           </w:p>
         </w:tc>
         <w:tc>
@@ -1036,9 +1054,19 @@
         </w:tc>
       </w:tr>
     </w:tbl>
-    <w:p/>
-    <w:p/>
-    <w:p/>
+    <w:p>
+      <w:r>
+        <w:t xml:space="preserve">                                              </w:t>
+      </w:r>
+      <w:proofErr w:type="gramStart"/>
+      <w:r>
+        <w:t>Table(</w:t>
+      </w:r>
+      <w:proofErr w:type="gramEnd"/>
+      <w:r>
+        <w:t xml:space="preserve">1):before adding another bit to the jump signal                </w:t>
+      </w:r>
+    </w:p>
     <w:p>
       <w:pPr>
         <w:pStyle w:val="ListParagraph"/>
@@ -1051,7 +1079,13 @@
         <w:t>R-type</w:t>
       </w:r>
       <w:r>
-        <w:t xml:space="preserve">         /</w:t>
+        <w:t xml:space="preserve">        </w:t>
+      </w:r>
+      <w:r>
+        <w:t xml:space="preserve"> </w:t>
+      </w:r>
+      <w:r>
+        <w:t xml:space="preserve"> /</w:t>
       </w:r>
       <w:r>
         <w:t>/V</w:t>
@@ -1077,11 +1111,16 @@
           <w:numId w:val="1"/>
         </w:numPr>
       </w:pPr>
+      <w:proofErr w:type="spellStart"/>
       <w:r>
         <w:t>Addi</w:t>
       </w:r>
+      <w:proofErr w:type="spellEnd"/>
       <w:r>
         <w:t xml:space="preserve">           </w:t>
+      </w:r>
+      <w:r>
+        <w:t xml:space="preserve"> // 90% Sure</w:t>
       </w:r>
     </w:p>
     <w:p>
@@ -1092,9 +1131,13 @@
           <w:numId w:val="1"/>
         </w:numPr>
       </w:pPr>
+      <w:proofErr w:type="spellStart"/>
+      <w:proofErr w:type="gramStart"/>
       <w:r>
         <w:t>Lw</w:t>
       </w:r>
+      <w:proofErr w:type="spellEnd"/>
+      <w:proofErr w:type="gramEnd"/>
       <w:r>
         <w:t xml:space="preserve">               </w:t>
       </w:r>
@@ -1110,11 +1153,16 @@
           <w:numId w:val="1"/>
         </w:numPr>
       </w:pPr>
+      <w:proofErr w:type="spellStart"/>
       <w:r>
         <w:t>Sw</w:t>
       </w:r>
+      <w:proofErr w:type="spellEnd"/>
       <w:r>
         <w:t xml:space="preserve">              </w:t>
+      </w:r>
+      <w:r>
+        <w:t xml:space="preserve"> </w:t>
       </w:r>
       <w:r>
         <w:t>//Verified from the Reference.</w:t>
@@ -1128,8 +1176,16 @@
           <w:numId w:val="1"/>
         </w:numPr>
       </w:pPr>
+      <w:proofErr w:type="spellStart"/>
       <w:r>
         <w:t>Andi</w:t>
+      </w:r>
+      <w:proofErr w:type="spellEnd"/>
+      <w:r>
+        <w:t xml:space="preserve">           </w:t>
+      </w:r>
+      <w:r>
+        <w:t>// 90% Sure</w:t>
       </w:r>
     </w:p>
     <w:p>
@@ -1140,9 +1196,11 @@
           <w:numId w:val="1"/>
         </w:numPr>
       </w:pPr>
+      <w:proofErr w:type="spellStart"/>
       <w:r>
         <w:t>Beq</w:t>
       </w:r>
+      <w:proofErr w:type="spellEnd"/>
       <w:r>
         <w:t xml:space="preserve">            </w:t>
       </w:r>
@@ -1177,9 +1235,11 @@
           <w:numId w:val="1"/>
         </w:numPr>
       </w:pPr>
+      <w:proofErr w:type="spellStart"/>
       <w:r>
         <w:t>Jal</w:t>
       </w:r>
+      <w:proofErr w:type="spellEnd"/>
       <w:r>
         <w:tab/>
         <w:t xml:space="preserve">   </w:t>
@@ -1196,18 +1256,29 @@
           <w:numId w:val="1"/>
         </w:numPr>
       </w:pPr>
+      <w:proofErr w:type="spellStart"/>
       <w:r>
         <w:t>Jr</w:t>
+      </w:r>
+      <w:proofErr w:type="spellEnd"/>
+      <w:r>
+        <w:t xml:space="preserve">              //See the Table </w:t>
+      </w:r>
+      <w:proofErr w:type="spellStart"/>
+      <w:r>
+        <w:t>below,Table</w:t>
+      </w:r>
+      <w:proofErr w:type="spellEnd"/>
+      <w:r>
+        <w:t>(2)</w:t>
       </w:r>
     </w:p>
     <w:p>
       <w:pPr>
-        <w:pStyle w:val="ListParagraph"/>
-      </w:pPr>
-    </w:p>
-    <w:p/>
-    <w:p/>
-    <w:p>
+        <w:pBdr>
+          <w:bottom w:val="thinThickThinMediumGap" w:sz="18" w:space="10" w:color="auto"/>
+        </w:pBdr>
+      </w:pPr>
       <w:r>
         <w:t>Reference:</w:t>
       </w:r>
@@ -1223,7 +1294,407 @@
         </w:r>
       </w:hyperlink>
     </w:p>
+    <w:p>
+      <w:pPr>
+        <w:rPr>
+          <w:b/>
+          <w:bCs/>
+          <w:sz w:val="48"/>
+          <w:szCs w:val="48"/>
+        </w:rPr>
+      </w:pPr>
+      <w:r>
+        <w:rPr>
+          <w:b/>
+          <w:bCs/>
+          <w:sz w:val="48"/>
+          <w:szCs w:val="48"/>
+        </w:rPr>
+        <w:t>From here one my own:</w:t>
+      </w:r>
+      <w:bookmarkStart w:id="0" w:name="_GoBack"/>
+      <w:bookmarkEnd w:id="0"/>
+    </w:p>
+    <w:p>
+      <w:pPr>
+        <w:pStyle w:val="ListParagraph"/>
+        <w:numPr>
+          <w:ilvl w:val="0"/>
+          <w:numId w:val="2"/>
+        </w:numPr>
+      </w:pPr>
+      <w:r>
+        <w:t xml:space="preserve">TO add </w:t>
+      </w:r>
+      <w:proofErr w:type="gramStart"/>
+      <w:r>
+        <w:t>JR ”</w:t>
+      </w:r>
+      <w:proofErr w:type="gramEnd"/>
+      <w:r>
+        <w:t xml:space="preserve">Jump register”, expand the multiplexer pointed by the jump control signal .So that the </w:t>
+      </w:r>
+      <w:r>
+        <w:t>Multiplexor will become 3x1. The jump signal will be 2-</w:t>
+      </w:r>
+      <w:proofErr w:type="gramStart"/>
+      <w:r>
+        <w:t>bit  instead</w:t>
+      </w:r>
+      <w:proofErr w:type="gramEnd"/>
+      <w:r>
+        <w:t xml:space="preserve"> of 1-bit.</w:t>
+      </w:r>
+    </w:p>
+    <w:p>
+      <w:pPr>
+        <w:pStyle w:val="ListParagraph"/>
+        <w:numPr>
+          <w:ilvl w:val="0"/>
+          <w:numId w:val="2"/>
+        </w:numPr>
+      </w:pPr>
+      <w:r>
+        <w:t>Instruction flow “data path” :</w:t>
+      </w:r>
+    </w:p>
+    <w:p>
+      <w:pPr>
+        <w:pStyle w:val="ListParagraph"/>
+        <w:numPr>
+          <w:ilvl w:val="0"/>
+          <w:numId w:val="4"/>
+        </w:numPr>
+      </w:pPr>
+      <w:r>
+        <w:t>Instruction move from INSTRUCTION MEMORY to REGISTRS FILE</w:t>
+      </w:r>
+    </w:p>
+    <w:p>
+      <w:pPr>
+        <w:pStyle w:val="ListParagraph"/>
+        <w:numPr>
+          <w:ilvl w:val="0"/>
+          <w:numId w:val="4"/>
+        </w:numPr>
+      </w:pPr>
+      <w:r>
+        <w:t>Take a wire from Read data 1 and connect it to the New Multiplexer -mentioned above-</w:t>
+      </w:r>
+    </w:p>
     <w:p/>
+    <w:tbl>
+      <w:tblPr>
+        <w:tblStyle w:val="TableGrid"/>
+        <w:tblW w:w="9715" w:type="dxa"/>
+        <w:tblLook w:val="04A0" w:firstRow="1" w:lastRow="0" w:firstColumn="1" w:lastColumn="0" w:noHBand="0" w:noVBand="1"/>
+      </w:tblPr>
+      <w:tblGrid>
+        <w:gridCol w:w="995"/>
+        <w:gridCol w:w="844"/>
+        <w:gridCol w:w="694"/>
+        <w:gridCol w:w="842"/>
+        <w:gridCol w:w="1140"/>
+        <w:gridCol w:w="1212"/>
+        <w:gridCol w:w="809"/>
+        <w:gridCol w:w="1196"/>
+        <w:gridCol w:w="833"/>
+        <w:gridCol w:w="1150"/>
+      </w:tblGrid>
+      <w:tr>
+        <w:tc>
+          <w:tcPr>
+            <w:tcW w:w="995" w:type="dxa"/>
+          </w:tcPr>
+          <w:p>
+            <w:r>
+              <w:t>Op-code</w:t>
+            </w:r>
+          </w:p>
+        </w:tc>
+        <w:tc>
+          <w:tcPr>
+            <w:tcW w:w="844" w:type="dxa"/>
+          </w:tcPr>
+          <w:p>
+            <w:proofErr w:type="spellStart"/>
+            <w:r>
+              <w:t>RegDst</w:t>
+            </w:r>
+            <w:proofErr w:type="spellEnd"/>
+          </w:p>
+        </w:tc>
+        <w:tc>
+          <w:tcPr>
+            <w:tcW w:w="694" w:type="dxa"/>
+          </w:tcPr>
+          <w:p>
+            <w:r>
+              <w:t>Jump</w:t>
+            </w:r>
+          </w:p>
+        </w:tc>
+        <w:tc>
+          <w:tcPr>
+            <w:tcW w:w="842" w:type="dxa"/>
+          </w:tcPr>
+          <w:p>
+            <w:r>
+              <w:t>Branch</w:t>
+            </w:r>
+          </w:p>
+        </w:tc>
+        <w:tc>
+          <w:tcPr>
+            <w:tcW w:w="1140" w:type="dxa"/>
+          </w:tcPr>
+          <w:p>
+            <w:proofErr w:type="spellStart"/>
+            <w:r>
+              <w:t>MemRead</w:t>
+            </w:r>
+            <w:proofErr w:type="spellEnd"/>
+          </w:p>
+        </w:tc>
+        <w:tc>
+          <w:tcPr>
+            <w:tcW w:w="1212" w:type="dxa"/>
+          </w:tcPr>
+          <w:p>
+            <w:proofErr w:type="spellStart"/>
+            <w:r>
+              <w:t>MemtoReg</w:t>
+            </w:r>
+            <w:proofErr w:type="spellEnd"/>
+          </w:p>
+        </w:tc>
+        <w:tc>
+          <w:tcPr>
+            <w:tcW w:w="809" w:type="dxa"/>
+          </w:tcPr>
+          <w:p>
+            <w:proofErr w:type="spellStart"/>
+            <w:r>
+              <w:t>ALUop</w:t>
+            </w:r>
+            <w:proofErr w:type="spellEnd"/>
+          </w:p>
+        </w:tc>
+        <w:tc>
+          <w:tcPr>
+            <w:tcW w:w="1196" w:type="dxa"/>
+          </w:tcPr>
+          <w:p>
+            <w:proofErr w:type="spellStart"/>
+            <w:r>
+              <w:t>MemWrite</w:t>
+            </w:r>
+            <w:proofErr w:type="spellEnd"/>
+          </w:p>
+        </w:tc>
+        <w:tc>
+          <w:tcPr>
+            <w:tcW w:w="833" w:type="dxa"/>
+          </w:tcPr>
+          <w:p>
+            <w:proofErr w:type="spellStart"/>
+            <w:r>
+              <w:t>ALUsrc</w:t>
+            </w:r>
+            <w:proofErr w:type="spellEnd"/>
+          </w:p>
+        </w:tc>
+        <w:tc>
+          <w:tcPr>
+            <w:tcW w:w="1150" w:type="dxa"/>
+          </w:tcPr>
+          <w:p>
+            <w:proofErr w:type="spellStart"/>
+            <w:r>
+              <w:t>RegWrite</w:t>
+            </w:r>
+            <w:proofErr w:type="spellEnd"/>
+          </w:p>
+        </w:tc>
+      </w:tr>
+      <w:tr>
+        <w:tc>
+          <w:tcPr>
+            <w:tcW w:w="995" w:type="dxa"/>
+          </w:tcPr>
+          <w:p>
+            <w:r>
+              <w:t>000_000</w:t>
+            </w:r>
+          </w:p>
+        </w:tc>
+        <w:tc>
+          <w:tcPr>
+            <w:tcW w:w="844" w:type="dxa"/>
+          </w:tcPr>
+          <w:p>
+            <w:r>
+              <w:t>xx</w:t>
+            </w:r>
+          </w:p>
+        </w:tc>
+        <w:tc>
+          <w:tcPr>
+            <w:tcW w:w="694" w:type="dxa"/>
+          </w:tcPr>
+          <w:p>
+            <w:r>
+              <w:t>10</w:t>
+            </w:r>
+          </w:p>
+        </w:tc>
+        <w:tc>
+          <w:tcPr>
+            <w:tcW w:w="842" w:type="dxa"/>
+          </w:tcPr>
+          <w:p>
+            <w:r>
+              <w:t>x</w:t>
+            </w:r>
+          </w:p>
+        </w:tc>
+        <w:tc>
+          <w:tcPr>
+            <w:tcW w:w="1140" w:type="dxa"/>
+          </w:tcPr>
+          <w:p>
+            <w:r>
+              <w:t>0</w:t>
+            </w:r>
+          </w:p>
+        </w:tc>
+        <w:tc>
+          <w:tcPr>
+            <w:tcW w:w="1212" w:type="dxa"/>
+          </w:tcPr>
+          <w:p>
+            <w:r>
+              <w:t>xx</w:t>
+            </w:r>
+          </w:p>
+        </w:tc>
+        <w:tc>
+          <w:tcPr>
+            <w:tcW w:w="809" w:type="dxa"/>
+          </w:tcPr>
+          <w:p>
+            <w:r>
+              <w:t>xx</w:t>
+            </w:r>
+          </w:p>
+        </w:tc>
+        <w:tc>
+          <w:tcPr>
+            <w:tcW w:w="1196" w:type="dxa"/>
+          </w:tcPr>
+          <w:p>
+            <w:r>
+              <w:t>0</w:t>
+            </w:r>
+          </w:p>
+        </w:tc>
+        <w:tc>
+          <w:tcPr>
+            <w:tcW w:w="833" w:type="dxa"/>
+          </w:tcPr>
+          <w:p>
+            <w:r>
+              <w:t>x</w:t>
+            </w:r>
+          </w:p>
+        </w:tc>
+        <w:tc>
+          <w:tcPr>
+            <w:tcW w:w="1150" w:type="dxa"/>
+          </w:tcPr>
+          <w:p>
+            <w:r>
+              <w:t>0</w:t>
+            </w:r>
+          </w:p>
+        </w:tc>
+      </w:tr>
+    </w:tbl>
+    <w:p>
+      <w:r>
+        <w:t xml:space="preserve">                                    </w:t>
+      </w:r>
+      <w:proofErr w:type="gramStart"/>
+      <w:r>
+        <w:t>Table(</w:t>
+      </w:r>
+      <w:proofErr w:type="gramEnd"/>
+      <w:r>
+        <w:t>2</w:t>
+      </w:r>
+      <w:r>
+        <w:t>)</w:t>
+      </w:r>
+      <w:r>
+        <w:t>:The same as table(1) but with adding one bit to the jump signal</w:t>
+      </w:r>
+      <w:r>
+        <w:t xml:space="preserve">  </w:t>
+      </w:r>
+    </w:p>
+    <w:p>
+      <w:pPr>
+        <w:rPr>
+          <w:b/>
+          <w:bCs/>
+        </w:rPr>
+      </w:pPr>
+      <w:r>
+        <w:rPr>
+          <w:b/>
+          <w:bCs/>
+        </w:rPr>
+        <w:t>NOTE</w:t>
+      </w:r>
+      <w:r>
+        <w:rPr>
+          <w:b/>
+          <w:bCs/>
+        </w:rPr>
+        <w:t>:</w:t>
+      </w:r>
+    </w:p>
+    <w:p>
+      <w:pPr>
+        <w:rPr>
+          <w:b/>
+          <w:bCs/>
+        </w:rPr>
+      </w:pPr>
+      <w:r>
+        <w:rPr>
+          <w:b/>
+          <w:bCs/>
+        </w:rPr>
+        <w:t>“What happened here is increasing the number of bits of the Jump control signals, in case of JR it takes the value (</w:t>
+      </w:r>
+      <w:proofErr w:type="gramStart"/>
+      <w:r>
+        <w:rPr>
+          <w:b/>
+          <w:bCs/>
+        </w:rPr>
+        <w:t>b’10 )=</w:t>
+      </w:r>
+      <w:proofErr w:type="gramEnd"/>
+      <w:r>
+        <w:rPr>
+          <w:b/>
+          <w:bCs/>
+        </w:rPr>
+        <w:t>(2)decimal”</w:t>
+      </w:r>
+    </w:p>
     <w:sectPr>
       <w:pgSz w:w="12240" w:h="15840"/>
       <w:pgMar w:top="1440" w:right="1440" w:bottom="1440" w:left="1440" w:header="720" w:footer="720" w:gutter="0"/>
@@ -1325,8 +1796,284 @@
       </w:pPr>
     </w:lvl>
   </w:abstractNum>
+  <w:abstractNum w:abstractNumId="1">
+    <w:nsid w:val="28590FED"/>
+    <w:multiLevelType w:val="hybridMultilevel"/>
+    <w:tmpl w:val="77D8FB5C"/>
+    <w:lvl w:ilvl="0" w:tplc="F9E8ED48">
+      <w:start w:val="1"/>
+      <w:numFmt w:val="lowerLetter"/>
+      <w:lvlText w:val="%1)"/>
+      <w:lvlJc w:val="left"/>
+      <w:pPr>
+        <w:ind w:left="1080" w:hanging="360"/>
+      </w:pPr>
+      <w:rPr>
+        <w:rFonts w:hint="default"/>
+      </w:rPr>
+    </w:lvl>
+    <w:lvl w:ilvl="1" w:tplc="04090019" w:tentative="1">
+      <w:start w:val="1"/>
+      <w:numFmt w:val="lowerLetter"/>
+      <w:lvlText w:val="%2."/>
+      <w:lvlJc w:val="left"/>
+      <w:pPr>
+        <w:ind w:left="1800" w:hanging="360"/>
+      </w:pPr>
+    </w:lvl>
+    <w:lvl w:ilvl="2" w:tplc="0409001B" w:tentative="1">
+      <w:start w:val="1"/>
+      <w:numFmt w:val="lowerRoman"/>
+      <w:lvlText w:val="%3."/>
+      <w:lvlJc w:val="right"/>
+      <w:pPr>
+        <w:ind w:left="2520" w:hanging="180"/>
+      </w:pPr>
+    </w:lvl>
+    <w:lvl w:ilvl="3" w:tplc="0409000F" w:tentative="1">
+      <w:start w:val="1"/>
+      <w:numFmt w:val="decimal"/>
+      <w:lvlText w:val="%4."/>
+      <w:lvlJc w:val="left"/>
+      <w:pPr>
+        <w:ind w:left="3240" w:hanging="360"/>
+      </w:pPr>
+    </w:lvl>
+    <w:lvl w:ilvl="4" w:tplc="04090019" w:tentative="1">
+      <w:start w:val="1"/>
+      <w:numFmt w:val="lowerLetter"/>
+      <w:lvlText w:val="%5."/>
+      <w:lvlJc w:val="left"/>
+      <w:pPr>
+        <w:ind w:left="3960" w:hanging="360"/>
+      </w:pPr>
+    </w:lvl>
+    <w:lvl w:ilvl="5" w:tplc="0409001B" w:tentative="1">
+      <w:start w:val="1"/>
+      <w:numFmt w:val="lowerRoman"/>
+      <w:lvlText w:val="%6."/>
+      <w:lvlJc w:val="right"/>
+      <w:pPr>
+        <w:ind w:left="4680" w:hanging="180"/>
+      </w:pPr>
+    </w:lvl>
+    <w:lvl w:ilvl="6" w:tplc="0409000F" w:tentative="1">
+      <w:start w:val="1"/>
+      <w:numFmt w:val="decimal"/>
+      <w:lvlText w:val="%7."/>
+      <w:lvlJc w:val="left"/>
+      <w:pPr>
+        <w:ind w:left="5400" w:hanging="360"/>
+      </w:pPr>
+    </w:lvl>
+    <w:lvl w:ilvl="7" w:tplc="04090019" w:tentative="1">
+      <w:start w:val="1"/>
+      <w:numFmt w:val="lowerLetter"/>
+      <w:lvlText w:val="%8."/>
+      <w:lvlJc w:val="left"/>
+      <w:pPr>
+        <w:ind w:left="6120" w:hanging="360"/>
+      </w:pPr>
+    </w:lvl>
+    <w:lvl w:ilvl="8" w:tplc="0409001B" w:tentative="1">
+      <w:start w:val="1"/>
+      <w:numFmt w:val="lowerRoman"/>
+      <w:lvlText w:val="%9."/>
+      <w:lvlJc w:val="right"/>
+      <w:pPr>
+        <w:ind w:left="6840" w:hanging="180"/>
+      </w:pPr>
+    </w:lvl>
+  </w:abstractNum>
+  <w:abstractNum w:abstractNumId="2">
+    <w:nsid w:val="34B83E9D"/>
+    <w:multiLevelType w:val="hybridMultilevel"/>
+    <w:tmpl w:val="1BBE876E"/>
+    <w:lvl w:ilvl="0" w:tplc="04090011">
+      <w:start w:val="1"/>
+      <w:numFmt w:val="decimal"/>
+      <w:lvlText w:val="%1)"/>
+      <w:lvlJc w:val="left"/>
+      <w:pPr>
+        <w:ind w:left="720" w:hanging="360"/>
+      </w:pPr>
+      <w:rPr>
+        <w:rFonts w:hint="default"/>
+      </w:rPr>
+    </w:lvl>
+    <w:lvl w:ilvl="1" w:tplc="04090019" w:tentative="1">
+      <w:start w:val="1"/>
+      <w:numFmt w:val="lowerLetter"/>
+      <w:lvlText w:val="%2."/>
+      <w:lvlJc w:val="left"/>
+      <w:pPr>
+        <w:ind w:left="1440" w:hanging="360"/>
+      </w:pPr>
+    </w:lvl>
+    <w:lvl w:ilvl="2" w:tplc="0409001B" w:tentative="1">
+      <w:start w:val="1"/>
+      <w:numFmt w:val="lowerRoman"/>
+      <w:lvlText w:val="%3."/>
+      <w:lvlJc w:val="right"/>
+      <w:pPr>
+        <w:ind w:left="2160" w:hanging="180"/>
+      </w:pPr>
+    </w:lvl>
+    <w:lvl w:ilvl="3" w:tplc="0409000F" w:tentative="1">
+      <w:start w:val="1"/>
+      <w:numFmt w:val="decimal"/>
+      <w:lvlText w:val="%4."/>
+      <w:lvlJc w:val="left"/>
+      <w:pPr>
+        <w:ind w:left="2880" w:hanging="360"/>
+      </w:pPr>
+    </w:lvl>
+    <w:lvl w:ilvl="4" w:tplc="04090019" w:tentative="1">
+      <w:start w:val="1"/>
+      <w:numFmt w:val="lowerLetter"/>
+      <w:lvlText w:val="%5."/>
+      <w:lvlJc w:val="left"/>
+      <w:pPr>
+        <w:ind w:left="3600" w:hanging="360"/>
+      </w:pPr>
+    </w:lvl>
+    <w:lvl w:ilvl="5" w:tplc="0409001B" w:tentative="1">
+      <w:start w:val="1"/>
+      <w:numFmt w:val="lowerRoman"/>
+      <w:lvlText w:val="%6."/>
+      <w:lvlJc w:val="right"/>
+      <w:pPr>
+        <w:ind w:left="4320" w:hanging="180"/>
+      </w:pPr>
+    </w:lvl>
+    <w:lvl w:ilvl="6" w:tplc="0409000F" w:tentative="1">
+      <w:start w:val="1"/>
+      <w:numFmt w:val="decimal"/>
+      <w:lvlText w:val="%7."/>
+      <w:lvlJc w:val="left"/>
+      <w:pPr>
+        <w:ind w:left="5040" w:hanging="360"/>
+      </w:pPr>
+    </w:lvl>
+    <w:lvl w:ilvl="7" w:tplc="04090019" w:tentative="1">
+      <w:start w:val="1"/>
+      <w:numFmt w:val="lowerLetter"/>
+      <w:lvlText w:val="%8."/>
+      <w:lvlJc w:val="left"/>
+      <w:pPr>
+        <w:ind w:left="5760" w:hanging="360"/>
+      </w:pPr>
+    </w:lvl>
+    <w:lvl w:ilvl="8" w:tplc="0409001B" w:tentative="1">
+      <w:start w:val="1"/>
+      <w:numFmt w:val="lowerRoman"/>
+      <w:lvlText w:val="%9."/>
+      <w:lvlJc w:val="right"/>
+      <w:pPr>
+        <w:ind w:left="6480" w:hanging="180"/>
+      </w:pPr>
+    </w:lvl>
+  </w:abstractNum>
+  <w:abstractNum w:abstractNumId="3">
+    <w:nsid w:val="695A6E2B"/>
+    <w:multiLevelType w:val="hybridMultilevel"/>
+    <w:tmpl w:val="5C6ADF48"/>
+    <w:lvl w:ilvl="0" w:tplc="3398DF04">
+      <w:start w:val="1"/>
+      <w:numFmt w:val="lowerLetter"/>
+      <w:lvlText w:val="%1)"/>
+      <w:lvlJc w:val="left"/>
+      <w:pPr>
+        <w:ind w:left="1080" w:hanging="360"/>
+      </w:pPr>
+      <w:rPr>
+        <w:rFonts w:hint="default"/>
+      </w:rPr>
+    </w:lvl>
+    <w:lvl w:ilvl="1" w:tplc="04090019" w:tentative="1">
+      <w:start w:val="1"/>
+      <w:numFmt w:val="lowerLetter"/>
+      <w:lvlText w:val="%2."/>
+      <w:lvlJc w:val="left"/>
+      <w:pPr>
+        <w:ind w:left="1800" w:hanging="360"/>
+      </w:pPr>
+    </w:lvl>
+    <w:lvl w:ilvl="2" w:tplc="0409001B" w:tentative="1">
+      <w:start w:val="1"/>
+      <w:numFmt w:val="lowerRoman"/>
+      <w:lvlText w:val="%3."/>
+      <w:lvlJc w:val="right"/>
+      <w:pPr>
+        <w:ind w:left="2520" w:hanging="180"/>
+      </w:pPr>
+    </w:lvl>
+    <w:lvl w:ilvl="3" w:tplc="0409000F" w:tentative="1">
+      <w:start w:val="1"/>
+      <w:numFmt w:val="decimal"/>
+      <w:lvlText w:val="%4."/>
+      <w:lvlJc w:val="left"/>
+      <w:pPr>
+        <w:ind w:left="3240" w:hanging="360"/>
+      </w:pPr>
+    </w:lvl>
+    <w:lvl w:ilvl="4" w:tplc="04090019" w:tentative="1">
+      <w:start w:val="1"/>
+      <w:numFmt w:val="lowerLetter"/>
+      <w:lvlText w:val="%5."/>
+      <w:lvlJc w:val="left"/>
+      <w:pPr>
+        <w:ind w:left="3960" w:hanging="360"/>
+      </w:pPr>
+    </w:lvl>
+    <w:lvl w:ilvl="5" w:tplc="0409001B" w:tentative="1">
+      <w:start w:val="1"/>
+      <w:numFmt w:val="lowerRoman"/>
+      <w:lvlText w:val="%6."/>
+      <w:lvlJc w:val="right"/>
+      <w:pPr>
+        <w:ind w:left="4680" w:hanging="180"/>
+      </w:pPr>
+    </w:lvl>
+    <w:lvl w:ilvl="6" w:tplc="0409000F" w:tentative="1">
+      <w:start w:val="1"/>
+      <w:numFmt w:val="decimal"/>
+      <w:lvlText w:val="%7."/>
+      <w:lvlJc w:val="left"/>
+      <w:pPr>
+        <w:ind w:left="5400" w:hanging="360"/>
+      </w:pPr>
+    </w:lvl>
+    <w:lvl w:ilvl="7" w:tplc="04090019" w:tentative="1">
+      <w:start w:val="1"/>
+      <w:numFmt w:val="lowerLetter"/>
+      <w:lvlText w:val="%8."/>
+      <w:lvlJc w:val="left"/>
+      <w:pPr>
+        <w:ind w:left="6120" w:hanging="360"/>
+      </w:pPr>
+    </w:lvl>
+    <w:lvl w:ilvl="8" w:tplc="0409001B" w:tentative="1">
+      <w:start w:val="1"/>
+      <w:numFmt w:val="lowerRoman"/>
+      <w:lvlText w:val="%9."/>
+      <w:lvlJc w:val="right"/>
+      <w:pPr>
+        <w:ind w:left="6840" w:hanging="180"/>
+      </w:pPr>
+    </w:lvl>
+  </w:abstractNum>
   <w:num w:numId="1">
     <w:abstractNumId w:val="0"/>
+  </w:num>
+  <w:num w:numId="2">
+    <w:abstractNumId w:val="2"/>
+  </w:num>
+  <w:num w:numId="3">
+    <w:abstractNumId w:val="3"/>
+  </w:num>
+  <w:num w:numId="4">
+    <w:abstractNumId w:val="1"/>
   </w:num>
 </w:numbering>
 </file>
@@ -1728,7 +2475,6 @@
   <w:style w:type="character" w:default="1" w:styleId="DefaultParagraphFont">
     <w:name w:val="Default Paragraph Font"/>
     <w:uiPriority w:val="1"/>
-    <w:semiHidden/>
     <w:unhideWhenUsed/>
   </w:style>
   <w:style w:type="table" w:default="1" w:styleId="TableNormal">

</xml_diff>

<commit_message>
last version of the table
</commit_message>
<xml_diff>
--- a/mips control table.docx
+++ b/mips control table.docx
@@ -5,11 +5,11 @@
     <w:tbl>
       <w:tblPr>
         <w:tblStyle w:val="TableGrid"/>
-        <w:tblW w:w="9895" w:type="dxa"/>
+        <w:tblW w:w="10007" w:type="dxa"/>
         <w:tblLook w:val="04A0" w:firstRow="1" w:lastRow="0" w:firstColumn="1" w:lastColumn="0" w:noHBand="0" w:noVBand="1"/>
       </w:tblPr>
       <w:tblGrid>
-        <w:gridCol w:w="1005"/>
+        <w:gridCol w:w="1117"/>
         <w:gridCol w:w="886"/>
         <w:gridCol w:w="769"/>
         <w:gridCol w:w="884"/>
@@ -23,7 +23,7 @@
       <w:tr>
         <w:tc>
           <w:tcPr>
-            <w:tcW w:w="1006" w:type="dxa"/>
+            <w:tcW w:w="1117" w:type="dxa"/>
           </w:tcPr>
           <w:p>
             <w:r>
@@ -34,99 +34,99 @@
         </w:tc>
         <w:tc>
           <w:tcPr>
+            <w:tcW w:w="886" w:type="dxa"/>
+          </w:tcPr>
+          <w:p>
+            <w:proofErr w:type="spellStart"/>
+            <w:r>
+              <w:t>RegDst</w:t>
+            </w:r>
+            <w:proofErr w:type="spellEnd"/>
+          </w:p>
+        </w:tc>
+        <w:tc>
+          <w:tcPr>
+            <w:tcW w:w="769" w:type="dxa"/>
+          </w:tcPr>
+          <w:p>
+            <w:r>
+              <w:t>Jump</w:t>
+            </w:r>
+          </w:p>
+        </w:tc>
+        <w:tc>
+          <w:tcPr>
+            <w:tcW w:w="884" w:type="dxa"/>
+          </w:tcPr>
+          <w:p>
+            <w:r>
+              <w:t>Branch</w:t>
+            </w:r>
+          </w:p>
+        </w:tc>
+        <w:tc>
+          <w:tcPr>
+            <w:tcW w:w="1140" w:type="dxa"/>
+          </w:tcPr>
+          <w:p>
+            <w:proofErr w:type="spellStart"/>
+            <w:r>
+              <w:t>MemRead</w:t>
+            </w:r>
+            <w:proofErr w:type="spellEnd"/>
+          </w:p>
+        </w:tc>
+        <w:tc>
+          <w:tcPr>
+            <w:tcW w:w="1212" w:type="dxa"/>
+          </w:tcPr>
+          <w:p>
+            <w:proofErr w:type="spellStart"/>
+            <w:r>
+              <w:t>MemtoReg</w:t>
+            </w:r>
+            <w:proofErr w:type="spellEnd"/>
+          </w:p>
+        </w:tc>
+        <w:tc>
+          <w:tcPr>
+            <w:tcW w:w="859" w:type="dxa"/>
+          </w:tcPr>
+          <w:p>
+            <w:proofErr w:type="spellStart"/>
+            <w:r>
+              <w:t>ALUop</w:t>
+            </w:r>
+            <w:proofErr w:type="spellEnd"/>
+          </w:p>
+        </w:tc>
+        <w:tc>
+          <w:tcPr>
+            <w:tcW w:w="1196" w:type="dxa"/>
+          </w:tcPr>
+          <w:p>
+            <w:proofErr w:type="spellStart"/>
+            <w:r>
+              <w:t>MemWrite</w:t>
+            </w:r>
+            <w:proofErr w:type="spellEnd"/>
+          </w:p>
+        </w:tc>
+        <w:tc>
+          <w:tcPr>
             <w:tcW w:w="889" w:type="dxa"/>
           </w:tcPr>
           <w:p>
             <w:proofErr w:type="spellStart"/>
             <w:r>
-              <w:t>RegDst</w:t>
+              <w:t>ALUSrc</w:t>
             </w:r>
             <w:proofErr w:type="spellEnd"/>
           </w:p>
         </w:tc>
         <w:tc>
           <w:tcPr>
-            <w:tcW w:w="774" w:type="dxa"/>
-          </w:tcPr>
-          <w:p>
-            <w:r>
-              <w:t>Jump</w:t>
-            </w:r>
-          </w:p>
-        </w:tc>
-        <w:tc>
-          <w:tcPr>
-            <w:tcW w:w="887" w:type="dxa"/>
-          </w:tcPr>
-          <w:p>
-            <w:r>
-              <w:t>Branch</w:t>
-            </w:r>
-          </w:p>
-        </w:tc>
-        <w:tc>
-          <w:tcPr>
-            <w:tcW w:w="1140" w:type="dxa"/>
-          </w:tcPr>
-          <w:p>
-            <w:proofErr w:type="spellStart"/>
-            <w:r>
-              <w:t>MemRead</w:t>
-            </w:r>
-            <w:proofErr w:type="spellEnd"/>
-          </w:p>
-        </w:tc>
-        <w:tc>
-          <w:tcPr>
-            <w:tcW w:w="1212" w:type="dxa"/>
-          </w:tcPr>
-          <w:p>
-            <w:proofErr w:type="spellStart"/>
-            <w:r>
-              <w:t>MemtoReg</w:t>
-            </w:r>
-            <w:proofErr w:type="spellEnd"/>
-          </w:p>
-        </w:tc>
-        <w:tc>
-          <w:tcPr>
-            <w:tcW w:w="862" w:type="dxa"/>
-          </w:tcPr>
-          <w:p>
-            <w:proofErr w:type="spellStart"/>
-            <w:r>
-              <w:t>ALUop</w:t>
-            </w:r>
-            <w:proofErr w:type="spellEnd"/>
-          </w:p>
-        </w:tc>
-        <w:tc>
-          <w:tcPr>
-            <w:tcW w:w="1196" w:type="dxa"/>
-          </w:tcPr>
-          <w:p>
-            <w:proofErr w:type="spellStart"/>
-            <w:r>
-              <w:t>MemWrite</w:t>
-            </w:r>
-            <w:proofErr w:type="spellEnd"/>
-          </w:p>
-        </w:tc>
-        <w:tc>
-          <w:tcPr>
-            <w:tcW w:w="892" w:type="dxa"/>
-          </w:tcPr>
-          <w:p>
-            <w:proofErr w:type="spellStart"/>
-            <w:r>
-              <w:t>ALUSrc</w:t>
-            </w:r>
-            <w:proofErr w:type="spellEnd"/>
-          </w:p>
-        </w:tc>
-        <w:tc>
-          <w:tcPr>
-            <w:tcW w:w="1037" w:type="dxa"/>
+            <w:tcW w:w="1055" w:type="dxa"/>
           </w:tcPr>
           <w:p>
             <w:proofErr w:type="spellStart"/>
@@ -140,7 +140,7 @@
       <w:tr>
         <w:tc>
           <w:tcPr>
-            <w:tcW w:w="1006" w:type="dxa"/>
+            <w:tcW w:w="1117" w:type="dxa"/>
           </w:tcPr>
           <w:p>
             <w:r>
@@ -150,93 +150,96 @@
         </w:tc>
         <w:tc>
           <w:tcPr>
+            <w:tcW w:w="886" w:type="dxa"/>
+          </w:tcPr>
+          <w:p>
+            <w:r>
+              <w:t>0</w:t>
+            </w:r>
+            <w:r>
+              <w:t>1</w:t>
+            </w:r>
+          </w:p>
+        </w:tc>
+        <w:tc>
+          <w:tcPr>
+            <w:tcW w:w="769" w:type="dxa"/>
+          </w:tcPr>
+          <w:p>
+            <w:r>
+              <w:t>0</w:t>
+            </w:r>
+            <w:r>
+              <w:t>0</w:t>
+            </w:r>
+          </w:p>
+        </w:tc>
+        <w:tc>
+          <w:tcPr>
+            <w:tcW w:w="884" w:type="dxa"/>
+          </w:tcPr>
+          <w:p>
+            <w:r>
+              <w:t>0</w:t>
+            </w:r>
+          </w:p>
+        </w:tc>
+        <w:tc>
+          <w:tcPr>
+            <w:tcW w:w="1140" w:type="dxa"/>
+          </w:tcPr>
+          <w:p>
+            <w:r>
+              <w:t>0</w:t>
+            </w:r>
+          </w:p>
+        </w:tc>
+        <w:tc>
+          <w:tcPr>
+            <w:tcW w:w="1212" w:type="dxa"/>
+          </w:tcPr>
+          <w:p>
+            <w:r>
+              <w:t>0</w:t>
+            </w:r>
+            <w:r>
+              <w:t>0</w:t>
+            </w:r>
+          </w:p>
+        </w:tc>
+        <w:tc>
+          <w:tcPr>
+            <w:tcW w:w="859" w:type="dxa"/>
+          </w:tcPr>
+          <w:p>
+            <w:r>
+              <w:t>10</w:t>
+            </w:r>
+          </w:p>
+        </w:tc>
+        <w:tc>
+          <w:tcPr>
+            <w:tcW w:w="1196" w:type="dxa"/>
+          </w:tcPr>
+          <w:p>
+            <w:r>
+              <w:t>0</w:t>
+            </w:r>
+          </w:p>
+        </w:tc>
+        <w:tc>
+          <w:tcPr>
             <w:tcW w:w="889" w:type="dxa"/>
           </w:tcPr>
           <w:p>
             <w:r>
               <w:t>0</w:t>
             </w:r>
-            <w:r>
-              <w:t>1</w:t>
-            </w:r>
-          </w:p>
-        </w:tc>
-        <w:tc>
-          <w:tcPr>
-            <w:tcW w:w="774" w:type="dxa"/>
-          </w:tcPr>
-          <w:p>
-            <w:r>
-              <w:t>0</w:t>
-            </w:r>
-          </w:p>
-        </w:tc>
-        <w:tc>
-          <w:tcPr>
-            <w:tcW w:w="887" w:type="dxa"/>
-          </w:tcPr>
-          <w:p>
-            <w:r>
-              <w:t>0</w:t>
-            </w:r>
-          </w:p>
-        </w:tc>
-        <w:tc>
-          <w:tcPr>
-            <w:tcW w:w="1140" w:type="dxa"/>
-          </w:tcPr>
-          <w:p>
-            <w:r>
-              <w:t>0</w:t>
-            </w:r>
-          </w:p>
-        </w:tc>
-        <w:tc>
-          <w:tcPr>
-            <w:tcW w:w="1212" w:type="dxa"/>
-          </w:tcPr>
-          <w:p>
-            <w:r>
-              <w:t>0</w:t>
-            </w:r>
-            <w:r>
-              <w:t>0</w:t>
-            </w:r>
-          </w:p>
-        </w:tc>
-        <w:tc>
-          <w:tcPr>
-            <w:tcW w:w="862" w:type="dxa"/>
-          </w:tcPr>
-          <w:p>
-            <w:r>
-              <w:t>10</w:t>
-            </w:r>
-          </w:p>
-        </w:tc>
-        <w:tc>
-          <w:tcPr>
-            <w:tcW w:w="1196" w:type="dxa"/>
-          </w:tcPr>
-          <w:p>
-            <w:r>
-              <w:t>0</w:t>
-            </w:r>
-          </w:p>
-        </w:tc>
-        <w:tc>
-          <w:tcPr>
-            <w:tcW w:w="892" w:type="dxa"/>
-          </w:tcPr>
-          <w:p>
-            <w:r>
-              <w:t>0</w:t>
-            </w:r>
-          </w:p>
-        </w:tc>
-        <w:tc>
-          <w:tcPr>
-            <w:tcW w:w="1037" w:type="dxa"/>
+          </w:p>
+        </w:tc>
+        <w:tc>
+          <w:tcPr>
+            <w:tcW w:w="1055" w:type="dxa"/>
           </w:tcPr>
           <w:p>
             <w:r>
@@ -248,106 +251,192 @@
       <w:tr>
         <w:tc>
           <w:tcPr>
-            <w:tcW w:w="1006" w:type="dxa"/>
-          </w:tcPr>
-          <w:p>
-            <w:r>
+            <w:tcW w:w="1117" w:type="dxa"/>
+          </w:tcPr>
+          <w:p>
+            <w:pPr>
+              <w:rPr>
+                <w:color w:val="2E74B5" w:themeColor="accent1" w:themeShade="BF"/>
+              </w:rPr>
+            </w:pPr>
+            <w:r>
+              <w:rPr>
+                <w:color w:val="2E74B5" w:themeColor="accent1" w:themeShade="BF"/>
+              </w:rPr>
               <w:t>001_000</w:t>
             </w:r>
           </w:p>
         </w:tc>
         <w:tc>
           <w:tcPr>
+            <w:tcW w:w="886" w:type="dxa"/>
+          </w:tcPr>
+          <w:p>
+            <w:pPr>
+              <w:rPr>
+                <w:color w:val="2E74B5" w:themeColor="accent1" w:themeShade="BF"/>
+              </w:rPr>
+            </w:pPr>
+            <w:r>
+              <w:rPr>
+                <w:color w:val="2E74B5" w:themeColor="accent1" w:themeShade="BF"/>
+              </w:rPr>
+              <w:t>0</w:t>
+            </w:r>
+            <w:r>
+              <w:rPr>
+                <w:color w:val="2E74B5" w:themeColor="accent1" w:themeShade="BF"/>
+              </w:rPr>
+              <w:t>0</w:t>
+            </w:r>
+          </w:p>
+        </w:tc>
+        <w:tc>
+          <w:tcPr>
+            <w:tcW w:w="769" w:type="dxa"/>
+          </w:tcPr>
+          <w:p>
+            <w:pPr>
+              <w:rPr>
+                <w:color w:val="2E74B5" w:themeColor="accent1" w:themeShade="BF"/>
+              </w:rPr>
+            </w:pPr>
+            <w:r>
+              <w:rPr>
+                <w:color w:val="2E74B5" w:themeColor="accent1" w:themeShade="BF"/>
+              </w:rPr>
+              <w:t>00</w:t>
+            </w:r>
+          </w:p>
+        </w:tc>
+        <w:tc>
+          <w:tcPr>
+            <w:tcW w:w="884" w:type="dxa"/>
+          </w:tcPr>
+          <w:p>
+            <w:pPr>
+              <w:rPr>
+                <w:color w:val="2E74B5" w:themeColor="accent1" w:themeShade="BF"/>
+              </w:rPr>
+            </w:pPr>
+            <w:r>
+              <w:rPr>
+                <w:color w:val="2E74B5" w:themeColor="accent1" w:themeShade="BF"/>
+              </w:rPr>
+              <w:t>0</w:t>
+            </w:r>
+          </w:p>
+        </w:tc>
+        <w:tc>
+          <w:tcPr>
+            <w:tcW w:w="1140" w:type="dxa"/>
+          </w:tcPr>
+          <w:p>
+            <w:pPr>
+              <w:rPr>
+                <w:color w:val="2E74B5" w:themeColor="accent1" w:themeShade="BF"/>
+              </w:rPr>
+            </w:pPr>
+            <w:r>
+              <w:rPr>
+                <w:color w:val="2E74B5" w:themeColor="accent1" w:themeShade="BF"/>
+              </w:rPr>
+              <w:t>0</w:t>
+            </w:r>
+          </w:p>
+        </w:tc>
+        <w:tc>
+          <w:tcPr>
+            <w:tcW w:w="1212" w:type="dxa"/>
+          </w:tcPr>
+          <w:p>
+            <w:pPr>
+              <w:rPr>
+                <w:color w:val="2E74B5" w:themeColor="accent1" w:themeShade="BF"/>
+              </w:rPr>
+            </w:pPr>
+            <w:r>
+              <w:rPr>
+                <w:color w:val="2E74B5" w:themeColor="accent1" w:themeShade="BF"/>
+              </w:rPr>
+              <w:t>0</w:t>
+            </w:r>
+            <w:r>
+              <w:rPr>
+                <w:color w:val="2E74B5" w:themeColor="accent1" w:themeShade="BF"/>
+              </w:rPr>
+              <w:t>0</w:t>
+            </w:r>
+          </w:p>
+        </w:tc>
+        <w:tc>
+          <w:tcPr>
+            <w:tcW w:w="859" w:type="dxa"/>
+          </w:tcPr>
+          <w:p>
+            <w:pPr>
+              <w:rPr>
+                <w:color w:val="2E74B5" w:themeColor="accent1" w:themeShade="BF"/>
+              </w:rPr>
+            </w:pPr>
+            <w:r>
+              <w:rPr>
+                <w:color w:val="2E74B5" w:themeColor="accent1" w:themeShade="BF"/>
+              </w:rPr>
+              <w:t>10</w:t>
+            </w:r>
+          </w:p>
+        </w:tc>
+        <w:tc>
+          <w:tcPr>
+            <w:tcW w:w="1196" w:type="dxa"/>
+          </w:tcPr>
+          <w:p>
+            <w:pPr>
+              <w:rPr>
+                <w:color w:val="2E74B5" w:themeColor="accent1" w:themeShade="BF"/>
+              </w:rPr>
+            </w:pPr>
+            <w:r>
+              <w:rPr>
+                <w:color w:val="2E74B5" w:themeColor="accent1" w:themeShade="BF"/>
+              </w:rPr>
+              <w:t>0</w:t>
+            </w:r>
+          </w:p>
+        </w:tc>
+        <w:tc>
+          <w:tcPr>
             <w:tcW w:w="889" w:type="dxa"/>
           </w:tcPr>
           <w:p>
-            <w:r>
-              <w:t>0</w:t>
-            </w:r>
-            <w:r>
-              <w:t>0</w:t>
-            </w:r>
-          </w:p>
-        </w:tc>
-        <w:tc>
-          <w:tcPr>
-            <w:tcW w:w="774" w:type="dxa"/>
-          </w:tcPr>
-          <w:p>
-            <w:r>
-              <w:t>X</w:t>
-            </w:r>
-          </w:p>
-        </w:tc>
-        <w:tc>
-          <w:tcPr>
-            <w:tcW w:w="887" w:type="dxa"/>
-          </w:tcPr>
-          <w:p>
-            <w:r>
-              <w:t>X</w:t>
-            </w:r>
-          </w:p>
-        </w:tc>
-        <w:tc>
-          <w:tcPr>
-            <w:tcW w:w="1140" w:type="dxa"/>
-          </w:tcPr>
-          <w:p>
-            <w:r>
-              <w:t>0</w:t>
-            </w:r>
-          </w:p>
-        </w:tc>
-        <w:tc>
-          <w:tcPr>
-            <w:tcW w:w="1212" w:type="dxa"/>
-          </w:tcPr>
-          <w:p>
-            <w:r>
-              <w:t>0</w:t>
-            </w:r>
-            <w:r>
-              <w:t>0</w:t>
-            </w:r>
-          </w:p>
-        </w:tc>
-        <w:tc>
-          <w:tcPr>
-            <w:tcW w:w="862" w:type="dxa"/>
-          </w:tcPr>
-          <w:p>
-            <w:r>
-              <w:t>10</w:t>
-            </w:r>
-          </w:p>
-        </w:tc>
-        <w:tc>
-          <w:tcPr>
-            <w:tcW w:w="1196" w:type="dxa"/>
-          </w:tcPr>
-          <w:p>
-            <w:r>
-              <w:t>0</w:t>
-            </w:r>
-          </w:p>
-        </w:tc>
-        <w:tc>
-          <w:tcPr>
-            <w:tcW w:w="892" w:type="dxa"/>
-          </w:tcPr>
-          <w:p>
-            <w:r>
+            <w:pPr>
+              <w:rPr>
+                <w:color w:val="2E74B5" w:themeColor="accent1" w:themeShade="BF"/>
+              </w:rPr>
+            </w:pPr>
+            <w:r>
+              <w:rPr>
+                <w:color w:val="2E74B5" w:themeColor="accent1" w:themeShade="BF"/>
+              </w:rPr>
               <w:t>1</w:t>
             </w:r>
           </w:p>
         </w:tc>
         <w:tc>
           <w:tcPr>
-            <w:tcW w:w="1037" w:type="dxa"/>
-          </w:tcPr>
-          <w:p>
-            <w:r>
+            <w:tcW w:w="1055" w:type="dxa"/>
+          </w:tcPr>
+          <w:p>
+            <w:pPr>
+              <w:rPr>
+                <w:color w:val="2E74B5" w:themeColor="accent1" w:themeShade="BF"/>
+              </w:rPr>
+            </w:pPr>
+            <w:r>
+              <w:rPr>
+                <w:color w:val="2E74B5" w:themeColor="accent1" w:themeShade="BF"/>
+              </w:rPr>
               <w:t>1</w:t>
             </w:r>
           </w:p>
@@ -356,7 +445,7 @@
       <w:tr>
         <w:tc>
           <w:tcPr>
-            <w:tcW w:w="1006" w:type="dxa"/>
+            <w:tcW w:w="1117" w:type="dxa"/>
           </w:tcPr>
           <w:p>
             <w:r>
@@ -366,90 +455,93 @@
         </w:tc>
         <w:tc>
           <w:tcPr>
+            <w:tcW w:w="886" w:type="dxa"/>
+          </w:tcPr>
+          <w:p>
+            <w:r>
+              <w:t>00</w:t>
+            </w:r>
+          </w:p>
+        </w:tc>
+        <w:tc>
+          <w:tcPr>
+            <w:tcW w:w="769" w:type="dxa"/>
+          </w:tcPr>
+          <w:p>
+            <w:r>
+              <w:t>0</w:t>
+            </w:r>
+            <w:r>
+              <w:t>0</w:t>
+            </w:r>
+          </w:p>
+        </w:tc>
+        <w:tc>
+          <w:tcPr>
+            <w:tcW w:w="884" w:type="dxa"/>
+          </w:tcPr>
+          <w:p>
+            <w:r>
+              <w:t>0</w:t>
+            </w:r>
+          </w:p>
+        </w:tc>
+        <w:tc>
+          <w:tcPr>
+            <w:tcW w:w="1140" w:type="dxa"/>
+          </w:tcPr>
+          <w:p>
+            <w:r>
+              <w:t>1</w:t>
+            </w:r>
+          </w:p>
+        </w:tc>
+        <w:tc>
+          <w:tcPr>
+            <w:tcW w:w="1212" w:type="dxa"/>
+          </w:tcPr>
+          <w:p>
+            <w:r>
+              <w:t>0</w:t>
+            </w:r>
+            <w:r>
+              <w:t>1</w:t>
+            </w:r>
+          </w:p>
+        </w:tc>
+        <w:tc>
+          <w:tcPr>
+            <w:tcW w:w="859" w:type="dxa"/>
+          </w:tcPr>
+          <w:p>
+            <w:r>
+              <w:t>00</w:t>
+            </w:r>
+          </w:p>
+        </w:tc>
+        <w:tc>
+          <w:tcPr>
+            <w:tcW w:w="1196" w:type="dxa"/>
+          </w:tcPr>
+          <w:p>
+            <w:r>
+              <w:t>0</w:t>
+            </w:r>
+          </w:p>
+        </w:tc>
+        <w:tc>
+          <w:tcPr>
             <w:tcW w:w="889" w:type="dxa"/>
           </w:tcPr>
           <w:p>
             <w:r>
-              <w:t>00</w:t>
-            </w:r>
-          </w:p>
-        </w:tc>
-        <w:tc>
-          <w:tcPr>
-            <w:tcW w:w="774" w:type="dxa"/>
-          </w:tcPr>
-          <w:p>
-            <w:r>
-              <w:t>0</w:t>
-            </w:r>
-          </w:p>
-        </w:tc>
-        <w:tc>
-          <w:tcPr>
-            <w:tcW w:w="887" w:type="dxa"/>
-          </w:tcPr>
-          <w:p>
-            <w:r>
-              <w:t>0</w:t>
-            </w:r>
-          </w:p>
-        </w:tc>
-        <w:tc>
-          <w:tcPr>
-            <w:tcW w:w="1140" w:type="dxa"/>
-          </w:tcPr>
-          <w:p>
-            <w:r>
               <w:t>1</w:t>
             </w:r>
           </w:p>
         </w:tc>
         <w:tc>
           <w:tcPr>
-            <w:tcW w:w="1212" w:type="dxa"/>
-          </w:tcPr>
-          <w:p>
-            <w:r>
-              <w:t>0</w:t>
-            </w:r>
-            <w:r>
-              <w:t>1</w:t>
-            </w:r>
-          </w:p>
-        </w:tc>
-        <w:tc>
-          <w:tcPr>
-            <w:tcW w:w="862" w:type="dxa"/>
-          </w:tcPr>
-          <w:p>
-            <w:r>
-              <w:t>00</w:t>
-            </w:r>
-          </w:p>
-        </w:tc>
-        <w:tc>
-          <w:tcPr>
-            <w:tcW w:w="1196" w:type="dxa"/>
-          </w:tcPr>
-          <w:p>
-            <w:r>
-              <w:t>0</w:t>
-            </w:r>
-          </w:p>
-        </w:tc>
-        <w:tc>
-          <w:tcPr>
-            <w:tcW w:w="892" w:type="dxa"/>
-          </w:tcPr>
-          <w:p>
-            <w:r>
-              <w:t>1</w:t>
-            </w:r>
-          </w:p>
-        </w:tc>
-        <w:tc>
-          <w:tcPr>
-            <w:tcW w:w="1037" w:type="dxa"/>
+            <w:tcW w:w="1055" w:type="dxa"/>
           </w:tcPr>
           <w:p>
             <w:r>
@@ -461,100 +553,186 @@
       <w:tr>
         <w:tc>
           <w:tcPr>
-            <w:tcW w:w="1006" w:type="dxa"/>
-          </w:tcPr>
-          <w:p>
-            <w:r>
+            <w:tcW w:w="1117" w:type="dxa"/>
+          </w:tcPr>
+          <w:p>
+            <w:pPr>
+              <w:rPr>
+                <w:color w:val="2E74B5" w:themeColor="accent1" w:themeShade="BF"/>
+              </w:rPr>
+            </w:pPr>
+            <w:r>
+              <w:rPr>
+                <w:color w:val="2E74B5" w:themeColor="accent1" w:themeShade="BF"/>
+              </w:rPr>
               <w:t>101_011</w:t>
             </w:r>
           </w:p>
         </w:tc>
         <w:tc>
           <w:tcPr>
+            <w:tcW w:w="886" w:type="dxa"/>
+          </w:tcPr>
+          <w:p>
+            <w:pPr>
+              <w:rPr>
+                <w:color w:val="2E74B5" w:themeColor="accent1" w:themeShade="BF"/>
+              </w:rPr>
+            </w:pPr>
+            <w:r>
+              <w:rPr>
+                <w:color w:val="2E74B5" w:themeColor="accent1" w:themeShade="BF"/>
+              </w:rPr>
+              <w:t>xx</w:t>
+            </w:r>
+          </w:p>
+        </w:tc>
+        <w:tc>
+          <w:tcPr>
+            <w:tcW w:w="769" w:type="dxa"/>
+          </w:tcPr>
+          <w:p>
+            <w:pPr>
+              <w:rPr>
+                <w:color w:val="2E74B5" w:themeColor="accent1" w:themeShade="BF"/>
+              </w:rPr>
+            </w:pPr>
+            <w:r>
+              <w:rPr>
+                <w:color w:val="2E74B5" w:themeColor="accent1" w:themeShade="BF"/>
+              </w:rPr>
+              <w:t>0</w:t>
+            </w:r>
+            <w:r>
+              <w:rPr>
+                <w:color w:val="2E74B5" w:themeColor="accent1" w:themeShade="BF"/>
+              </w:rPr>
+              <w:t>0</w:t>
+            </w:r>
+          </w:p>
+        </w:tc>
+        <w:tc>
+          <w:tcPr>
+            <w:tcW w:w="884" w:type="dxa"/>
+          </w:tcPr>
+          <w:p>
+            <w:pPr>
+              <w:rPr>
+                <w:color w:val="2E74B5" w:themeColor="accent1" w:themeShade="BF"/>
+              </w:rPr>
+            </w:pPr>
+            <w:r>
+              <w:rPr>
+                <w:color w:val="2E74B5" w:themeColor="accent1" w:themeShade="BF"/>
+              </w:rPr>
+              <w:t>0</w:t>
+            </w:r>
+          </w:p>
+        </w:tc>
+        <w:tc>
+          <w:tcPr>
+            <w:tcW w:w="1140" w:type="dxa"/>
+          </w:tcPr>
+          <w:p>
+            <w:pPr>
+              <w:rPr>
+                <w:color w:val="2E74B5" w:themeColor="accent1" w:themeShade="BF"/>
+              </w:rPr>
+            </w:pPr>
+            <w:r>
+              <w:rPr>
+                <w:color w:val="2E74B5" w:themeColor="accent1" w:themeShade="BF"/>
+              </w:rPr>
+              <w:t>0</w:t>
+            </w:r>
+          </w:p>
+        </w:tc>
+        <w:tc>
+          <w:tcPr>
+            <w:tcW w:w="1212" w:type="dxa"/>
+          </w:tcPr>
+          <w:p>
+            <w:pPr>
+              <w:rPr>
+                <w:color w:val="2E74B5" w:themeColor="accent1" w:themeShade="BF"/>
+              </w:rPr>
+            </w:pPr>
+            <w:r>
+              <w:rPr>
+                <w:color w:val="2E74B5" w:themeColor="accent1" w:themeShade="BF"/>
+              </w:rPr>
+              <w:t>Xx</w:t>
+            </w:r>
+          </w:p>
+        </w:tc>
+        <w:tc>
+          <w:tcPr>
+            <w:tcW w:w="859" w:type="dxa"/>
+          </w:tcPr>
+          <w:p>
+            <w:pPr>
+              <w:rPr>
+                <w:color w:val="2E74B5" w:themeColor="accent1" w:themeShade="BF"/>
+              </w:rPr>
+            </w:pPr>
+            <w:r>
+              <w:rPr>
+                <w:color w:val="2E74B5" w:themeColor="accent1" w:themeShade="BF"/>
+              </w:rPr>
+              <w:t>00</w:t>
+            </w:r>
+          </w:p>
+        </w:tc>
+        <w:tc>
+          <w:tcPr>
+            <w:tcW w:w="1196" w:type="dxa"/>
+          </w:tcPr>
+          <w:p>
+            <w:pPr>
+              <w:rPr>
+                <w:color w:val="2E74B5" w:themeColor="accent1" w:themeShade="BF"/>
+              </w:rPr>
+            </w:pPr>
+            <w:r>
+              <w:rPr>
+                <w:color w:val="2E74B5" w:themeColor="accent1" w:themeShade="BF"/>
+              </w:rPr>
+              <w:t>1</w:t>
+            </w:r>
+          </w:p>
+        </w:tc>
+        <w:tc>
+          <w:tcPr>
             <w:tcW w:w="889" w:type="dxa"/>
           </w:tcPr>
           <w:p>
-            <w:r>
-              <w:t>xx</w:t>
-            </w:r>
-          </w:p>
-        </w:tc>
-        <w:tc>
-          <w:tcPr>
-            <w:tcW w:w="774" w:type="dxa"/>
-          </w:tcPr>
-          <w:p>
-            <w:r>
-              <w:t>0</w:t>
-            </w:r>
-          </w:p>
-        </w:tc>
-        <w:tc>
-          <w:tcPr>
-            <w:tcW w:w="887" w:type="dxa"/>
-          </w:tcPr>
-          <w:p>
-            <w:r>
-              <w:t>0</w:t>
-            </w:r>
-          </w:p>
-        </w:tc>
-        <w:tc>
-          <w:tcPr>
-            <w:tcW w:w="1140" w:type="dxa"/>
-          </w:tcPr>
-          <w:p>
-            <w:r>
-              <w:t>0</w:t>
-            </w:r>
-          </w:p>
-        </w:tc>
-        <w:tc>
-          <w:tcPr>
-            <w:tcW w:w="1212" w:type="dxa"/>
-          </w:tcPr>
-          <w:p>
-            <w:r>
-              <w:t>Xx</w:t>
-            </w:r>
-          </w:p>
-        </w:tc>
-        <w:tc>
-          <w:tcPr>
-            <w:tcW w:w="862" w:type="dxa"/>
-          </w:tcPr>
-          <w:p>
-            <w:r>
-              <w:t>00</w:t>
-            </w:r>
-          </w:p>
-        </w:tc>
-        <w:tc>
-          <w:tcPr>
-            <w:tcW w:w="1196" w:type="dxa"/>
-          </w:tcPr>
-          <w:p>
-            <w:r>
+            <w:pPr>
+              <w:rPr>
+                <w:color w:val="2E74B5" w:themeColor="accent1" w:themeShade="BF"/>
+              </w:rPr>
+            </w:pPr>
+            <w:r>
+              <w:rPr>
+                <w:color w:val="2E74B5" w:themeColor="accent1" w:themeShade="BF"/>
+              </w:rPr>
               <w:t>1</w:t>
             </w:r>
           </w:p>
         </w:tc>
         <w:tc>
           <w:tcPr>
-            <w:tcW w:w="892" w:type="dxa"/>
-          </w:tcPr>
-          <w:p>
-            <w:r>
-              <w:t>1</w:t>
-            </w:r>
-          </w:p>
-        </w:tc>
-        <w:tc>
-          <w:tcPr>
-            <w:tcW w:w="1037" w:type="dxa"/>
-          </w:tcPr>
-          <w:p>
-            <w:r>
+            <w:tcW w:w="1055" w:type="dxa"/>
+          </w:tcPr>
+          <w:p>
+            <w:pPr>
+              <w:rPr>
+                <w:color w:val="2E74B5" w:themeColor="accent1" w:themeShade="BF"/>
+              </w:rPr>
+            </w:pPr>
+            <w:r>
+              <w:rPr>
+                <w:color w:val="2E74B5" w:themeColor="accent1" w:themeShade="BF"/>
+              </w:rPr>
               <w:t>0</w:t>
             </w:r>
           </w:p>
@@ -563,7 +741,7 @@
       <w:tr>
         <w:tc>
           <w:tcPr>
-            <w:tcW w:w="1006" w:type="dxa"/>
+            <w:tcW w:w="1117" w:type="dxa"/>
           </w:tcPr>
           <w:p>
             <w:r>
@@ -573,93 +751,93 @@
         </w:tc>
         <w:tc>
           <w:tcPr>
+            <w:tcW w:w="886" w:type="dxa"/>
+          </w:tcPr>
+          <w:p>
+            <w:r>
+              <w:t>0</w:t>
+            </w:r>
+            <w:r>
+              <w:t>0</w:t>
+            </w:r>
+          </w:p>
+        </w:tc>
+        <w:tc>
+          <w:tcPr>
+            <w:tcW w:w="769" w:type="dxa"/>
+          </w:tcPr>
+          <w:p>
+            <w:r>
+              <w:t>00</w:t>
+            </w:r>
+          </w:p>
+        </w:tc>
+        <w:tc>
+          <w:tcPr>
+            <w:tcW w:w="884" w:type="dxa"/>
+          </w:tcPr>
+          <w:p>
+            <w:r>
+              <w:t>0</w:t>
+            </w:r>
+          </w:p>
+        </w:tc>
+        <w:tc>
+          <w:tcPr>
+            <w:tcW w:w="1140" w:type="dxa"/>
+          </w:tcPr>
+          <w:p>
+            <w:r>
+              <w:t>0</w:t>
+            </w:r>
+          </w:p>
+        </w:tc>
+        <w:tc>
+          <w:tcPr>
+            <w:tcW w:w="1212" w:type="dxa"/>
+          </w:tcPr>
+          <w:p>
+            <w:r>
+              <w:t>0</w:t>
+            </w:r>
+            <w:r>
+              <w:t>0</w:t>
+            </w:r>
+          </w:p>
+        </w:tc>
+        <w:tc>
+          <w:tcPr>
+            <w:tcW w:w="859" w:type="dxa"/>
+          </w:tcPr>
+          <w:p>
+            <w:r>
+              <w:t>10</w:t>
+            </w:r>
+          </w:p>
+        </w:tc>
+        <w:tc>
+          <w:tcPr>
+            <w:tcW w:w="1196" w:type="dxa"/>
+          </w:tcPr>
+          <w:p>
+            <w:r>
+              <w:t>0</w:t>
+            </w:r>
+          </w:p>
+        </w:tc>
+        <w:tc>
+          <w:tcPr>
             <w:tcW w:w="889" w:type="dxa"/>
           </w:tcPr>
           <w:p>
             <w:r>
-              <w:t>0</w:t>
-            </w:r>
-            <w:r>
-              <w:t>0</w:t>
-            </w:r>
-          </w:p>
-        </w:tc>
-        <w:tc>
-          <w:tcPr>
-            <w:tcW w:w="774" w:type="dxa"/>
-          </w:tcPr>
-          <w:p>
-            <w:r>
-              <w:t>X</w:t>
-            </w:r>
-          </w:p>
-        </w:tc>
-        <w:tc>
-          <w:tcPr>
-            <w:tcW w:w="887" w:type="dxa"/>
-          </w:tcPr>
-          <w:p>
-            <w:r>
-              <w:t>X</w:t>
-            </w:r>
-          </w:p>
-        </w:tc>
-        <w:tc>
-          <w:tcPr>
-            <w:tcW w:w="1140" w:type="dxa"/>
-          </w:tcPr>
-          <w:p>
-            <w:r>
-              <w:t>0</w:t>
-            </w:r>
-          </w:p>
-        </w:tc>
-        <w:tc>
-          <w:tcPr>
-            <w:tcW w:w="1212" w:type="dxa"/>
-          </w:tcPr>
-          <w:p>
-            <w:r>
-              <w:t>0</w:t>
-            </w:r>
-            <w:r>
-              <w:t>0</w:t>
-            </w:r>
-          </w:p>
-        </w:tc>
-        <w:tc>
-          <w:tcPr>
-            <w:tcW w:w="862" w:type="dxa"/>
-          </w:tcPr>
-          <w:p>
-            <w:r>
-              <w:t>10</w:t>
-            </w:r>
-          </w:p>
-        </w:tc>
-        <w:tc>
-          <w:tcPr>
-            <w:tcW w:w="1196" w:type="dxa"/>
-          </w:tcPr>
-          <w:p>
-            <w:r>
-              <w:t>0</w:t>
-            </w:r>
-          </w:p>
-        </w:tc>
-        <w:tc>
-          <w:tcPr>
-            <w:tcW w:w="892" w:type="dxa"/>
-          </w:tcPr>
-          <w:p>
-            <w:r>
               <w:t>1</w:t>
             </w:r>
           </w:p>
         </w:tc>
         <w:tc>
           <w:tcPr>
-            <w:tcW w:w="1037" w:type="dxa"/>
+            <w:tcW w:w="1055" w:type="dxa"/>
           </w:tcPr>
           <w:p>
             <w:r>
@@ -671,103 +849,192 @@
       <w:tr>
         <w:tc>
           <w:tcPr>
-            <w:tcW w:w="1006" w:type="dxa"/>
-          </w:tcPr>
-          <w:p>
-            <w:r>
+            <w:tcW w:w="1117" w:type="dxa"/>
+          </w:tcPr>
+          <w:p>
+            <w:pPr>
+              <w:rPr>
+                <w:color w:val="2E74B5" w:themeColor="accent1" w:themeShade="BF"/>
+              </w:rPr>
+            </w:pPr>
+            <w:r>
+              <w:rPr>
+                <w:color w:val="2E74B5" w:themeColor="accent1" w:themeShade="BF"/>
+              </w:rPr>
               <w:t>000_100</w:t>
             </w:r>
           </w:p>
         </w:tc>
         <w:tc>
           <w:tcPr>
+            <w:tcW w:w="886" w:type="dxa"/>
+          </w:tcPr>
+          <w:p>
+            <w:pPr>
+              <w:rPr>
+                <w:color w:val="2E74B5" w:themeColor="accent1" w:themeShade="BF"/>
+              </w:rPr>
+            </w:pPr>
+            <w:r>
+              <w:rPr>
+                <w:color w:val="2E74B5" w:themeColor="accent1" w:themeShade="BF"/>
+              </w:rPr>
+              <w:t>xx</w:t>
+            </w:r>
+          </w:p>
+        </w:tc>
+        <w:tc>
+          <w:tcPr>
+            <w:tcW w:w="769" w:type="dxa"/>
+          </w:tcPr>
+          <w:p>
+            <w:pPr>
+              <w:rPr>
+                <w:color w:val="2E74B5" w:themeColor="accent1" w:themeShade="BF"/>
+              </w:rPr>
+            </w:pPr>
+            <w:r>
+              <w:rPr>
+                <w:color w:val="2E74B5" w:themeColor="accent1" w:themeShade="BF"/>
+              </w:rPr>
+              <w:t>0</w:t>
+            </w:r>
+            <w:r>
+              <w:rPr>
+                <w:color w:val="2E74B5" w:themeColor="accent1" w:themeShade="BF"/>
+              </w:rPr>
+              <w:t>0</w:t>
+            </w:r>
+          </w:p>
+        </w:tc>
+        <w:tc>
+          <w:tcPr>
+            <w:tcW w:w="884" w:type="dxa"/>
+          </w:tcPr>
+          <w:p>
+            <w:pPr>
+              <w:rPr>
+                <w:color w:val="2E74B5" w:themeColor="accent1" w:themeShade="BF"/>
+              </w:rPr>
+            </w:pPr>
+            <w:r>
+              <w:rPr>
+                <w:color w:val="2E74B5" w:themeColor="accent1" w:themeShade="BF"/>
+              </w:rPr>
+              <w:t>1</w:t>
+            </w:r>
+          </w:p>
+        </w:tc>
+        <w:tc>
+          <w:tcPr>
+            <w:tcW w:w="1140" w:type="dxa"/>
+          </w:tcPr>
+          <w:p>
+            <w:pPr>
+              <w:rPr>
+                <w:color w:val="2E74B5" w:themeColor="accent1" w:themeShade="BF"/>
+              </w:rPr>
+            </w:pPr>
+            <w:r>
+              <w:rPr>
+                <w:color w:val="2E74B5" w:themeColor="accent1" w:themeShade="BF"/>
+              </w:rPr>
+              <w:t>0</w:t>
+            </w:r>
+          </w:p>
+        </w:tc>
+        <w:tc>
+          <w:tcPr>
+            <w:tcW w:w="1212" w:type="dxa"/>
+          </w:tcPr>
+          <w:p>
+            <w:pPr>
+              <w:rPr>
+                <w:color w:val="2E74B5" w:themeColor="accent1" w:themeShade="BF"/>
+              </w:rPr>
+            </w:pPr>
+            <w:r>
+              <w:rPr>
+                <w:color w:val="2E74B5" w:themeColor="accent1" w:themeShade="BF"/>
+              </w:rPr>
+              <w:t>X</w:t>
+            </w:r>
+            <w:r>
+              <w:rPr>
+                <w:color w:val="2E74B5" w:themeColor="accent1" w:themeShade="BF"/>
+              </w:rPr>
+              <w:t>x</w:t>
+            </w:r>
+          </w:p>
+        </w:tc>
+        <w:tc>
+          <w:tcPr>
+            <w:tcW w:w="859" w:type="dxa"/>
+          </w:tcPr>
+          <w:p>
+            <w:pPr>
+              <w:rPr>
+                <w:color w:val="2E74B5" w:themeColor="accent1" w:themeShade="BF"/>
+              </w:rPr>
+            </w:pPr>
+            <w:r>
+              <w:rPr>
+                <w:color w:val="2E74B5" w:themeColor="accent1" w:themeShade="BF"/>
+              </w:rPr>
+              <w:t>01</w:t>
+            </w:r>
+          </w:p>
+        </w:tc>
+        <w:tc>
+          <w:tcPr>
+            <w:tcW w:w="1196" w:type="dxa"/>
+          </w:tcPr>
+          <w:p>
+            <w:pPr>
+              <w:rPr>
+                <w:color w:val="2E74B5" w:themeColor="accent1" w:themeShade="BF"/>
+              </w:rPr>
+            </w:pPr>
+            <w:r>
+              <w:rPr>
+                <w:color w:val="2E74B5" w:themeColor="accent1" w:themeShade="BF"/>
+              </w:rPr>
+              <w:t>0</w:t>
+            </w:r>
+          </w:p>
+        </w:tc>
+        <w:tc>
+          <w:tcPr>
             <w:tcW w:w="889" w:type="dxa"/>
           </w:tcPr>
           <w:p>
-            <w:r>
-              <w:t>xx</w:t>
-            </w:r>
-          </w:p>
-        </w:tc>
-        <w:tc>
-          <w:tcPr>
-            <w:tcW w:w="774" w:type="dxa"/>
-          </w:tcPr>
-          <w:p>
-            <w:r>
-              <w:t>0</w:t>
-            </w:r>
-          </w:p>
-        </w:tc>
-        <w:tc>
-          <w:tcPr>
-            <w:tcW w:w="887" w:type="dxa"/>
-          </w:tcPr>
-          <w:p>
-            <w:r>
-              <w:t>1</w:t>
-            </w:r>
-          </w:p>
-        </w:tc>
-        <w:tc>
-          <w:tcPr>
-            <w:tcW w:w="1140" w:type="dxa"/>
-          </w:tcPr>
-          <w:p>
-            <w:r>
-              <w:t>0</w:t>
-            </w:r>
-          </w:p>
-        </w:tc>
-        <w:tc>
-          <w:tcPr>
-            <w:tcW w:w="1212" w:type="dxa"/>
-          </w:tcPr>
-          <w:p>
-            <w:r>
-              <w:t>X</w:t>
-            </w:r>
-            <w:r>
-              <w:t>x</w:t>
-            </w:r>
-          </w:p>
-        </w:tc>
-        <w:tc>
-          <w:tcPr>
-            <w:tcW w:w="862" w:type="dxa"/>
-          </w:tcPr>
-          <w:p>
-            <w:r>
-              <w:t>01</w:t>
-            </w:r>
-          </w:p>
-        </w:tc>
-        <w:tc>
-          <w:tcPr>
-            <w:tcW w:w="1196" w:type="dxa"/>
-          </w:tcPr>
-          <w:p>
-            <w:r>
-              <w:t>0</w:t>
-            </w:r>
-          </w:p>
-        </w:tc>
-        <w:tc>
-          <w:tcPr>
-            <w:tcW w:w="892" w:type="dxa"/>
-          </w:tcPr>
-          <w:p>
-            <w:r>
-              <w:t>0</w:t>
-            </w:r>
-          </w:p>
-        </w:tc>
-        <w:tc>
-          <w:tcPr>
-            <w:tcW w:w="1037" w:type="dxa"/>
-          </w:tcPr>
-          <w:p>
-            <w:r>
+            <w:pPr>
+              <w:rPr>
+                <w:color w:val="2E74B5" w:themeColor="accent1" w:themeShade="BF"/>
+              </w:rPr>
+            </w:pPr>
+            <w:r>
+              <w:rPr>
+                <w:color w:val="2E74B5" w:themeColor="accent1" w:themeShade="BF"/>
+              </w:rPr>
+              <w:t>0</w:t>
+            </w:r>
+          </w:p>
+        </w:tc>
+        <w:tc>
+          <w:tcPr>
+            <w:tcW w:w="1055" w:type="dxa"/>
+          </w:tcPr>
+          <w:p>
+            <w:pPr>
+              <w:rPr>
+                <w:color w:val="2E74B5" w:themeColor="accent1" w:themeShade="BF"/>
+              </w:rPr>
+            </w:pPr>
+            <w:r>
+              <w:rPr>
+                <w:color w:val="2E74B5" w:themeColor="accent1" w:themeShade="BF"/>
+              </w:rPr>
               <w:t>0</w:t>
             </w:r>
           </w:p>
@@ -776,7 +1043,7 @@
       <w:tr>
         <w:tc>
           <w:tcPr>
-            <w:tcW w:w="1006" w:type="dxa"/>
+            <w:tcW w:w="1117" w:type="dxa"/>
           </w:tcPr>
           <w:p>
             <w:r>
@@ -786,90 +1053,93 @@
         </w:tc>
         <w:tc>
           <w:tcPr>
+            <w:tcW w:w="886" w:type="dxa"/>
+          </w:tcPr>
+          <w:p>
+            <w:r>
+              <w:t>xx</w:t>
+            </w:r>
+          </w:p>
+        </w:tc>
+        <w:tc>
+          <w:tcPr>
+            <w:tcW w:w="769" w:type="dxa"/>
+          </w:tcPr>
+          <w:p>
+            <w:r>
+              <w:t>0</w:t>
+            </w:r>
+            <w:r>
+              <w:t>1</w:t>
+            </w:r>
+          </w:p>
+        </w:tc>
+        <w:tc>
+          <w:tcPr>
+            <w:tcW w:w="884" w:type="dxa"/>
+          </w:tcPr>
+          <w:p>
+            <w:r>
+              <w:t>X</w:t>
+            </w:r>
+          </w:p>
+        </w:tc>
+        <w:tc>
+          <w:tcPr>
+            <w:tcW w:w="1140" w:type="dxa"/>
+          </w:tcPr>
+          <w:p>
+            <w:r>
+              <w:t>0</w:t>
+            </w:r>
+          </w:p>
+        </w:tc>
+        <w:tc>
+          <w:tcPr>
+            <w:tcW w:w="1212" w:type="dxa"/>
+          </w:tcPr>
+          <w:p>
+            <w:r>
+              <w:t>X</w:t>
+            </w:r>
+            <w:r>
+              <w:t>x</w:t>
+            </w:r>
+          </w:p>
+        </w:tc>
+        <w:tc>
+          <w:tcPr>
+            <w:tcW w:w="859" w:type="dxa"/>
+          </w:tcPr>
+          <w:p>
+            <w:r>
+              <w:t>xx</w:t>
+            </w:r>
+          </w:p>
+        </w:tc>
+        <w:tc>
+          <w:tcPr>
+            <w:tcW w:w="1196" w:type="dxa"/>
+          </w:tcPr>
+          <w:p>
+            <w:r>
+              <w:t>0</w:t>
+            </w:r>
+          </w:p>
+        </w:tc>
+        <w:tc>
+          <w:tcPr>
             <w:tcW w:w="889" w:type="dxa"/>
           </w:tcPr>
           <w:p>
             <w:r>
-              <w:t>xx</w:t>
-            </w:r>
-          </w:p>
-        </w:tc>
-        <w:tc>
-          <w:tcPr>
-            <w:tcW w:w="774" w:type="dxa"/>
-          </w:tcPr>
-          <w:p>
-            <w:r>
-              <w:t>1</w:t>
-            </w:r>
-          </w:p>
-        </w:tc>
-        <w:tc>
-          <w:tcPr>
-            <w:tcW w:w="887" w:type="dxa"/>
-          </w:tcPr>
-          <w:p>
-            <w:r>
               <w:t>X</w:t>
             </w:r>
           </w:p>
         </w:tc>
         <w:tc>
           <w:tcPr>
-            <w:tcW w:w="1140" w:type="dxa"/>
-          </w:tcPr>
-          <w:p>
-            <w:r>
-              <w:t>0</w:t>
-            </w:r>
-          </w:p>
-        </w:tc>
-        <w:tc>
-          <w:tcPr>
-            <w:tcW w:w="1212" w:type="dxa"/>
-          </w:tcPr>
-          <w:p>
-            <w:r>
-              <w:t>X</w:t>
-            </w:r>
-            <w:r>
-              <w:t>x</w:t>
-            </w:r>
-          </w:p>
-        </w:tc>
-        <w:tc>
-          <w:tcPr>
-            <w:tcW w:w="862" w:type="dxa"/>
-          </w:tcPr>
-          <w:p>
-            <w:r>
-              <w:t>xx</w:t>
-            </w:r>
-          </w:p>
-        </w:tc>
-        <w:tc>
-          <w:tcPr>
-            <w:tcW w:w="1196" w:type="dxa"/>
-          </w:tcPr>
-          <w:p>
-            <w:r>
-              <w:t>0</w:t>
-            </w:r>
-          </w:p>
-        </w:tc>
-        <w:tc>
-          <w:tcPr>
-            <w:tcW w:w="892" w:type="dxa"/>
-          </w:tcPr>
-          <w:p>
-            <w:r>
-              <w:t>X</w:t>
-            </w:r>
-          </w:p>
-        </w:tc>
-        <w:tc>
-          <w:tcPr>
-            <w:tcW w:w="1037" w:type="dxa"/>
+            <w:tcW w:w="1055" w:type="dxa"/>
           </w:tcPr>
           <w:p>
             <w:r>
@@ -881,107 +1151,188 @@
       <w:tr>
         <w:tc>
           <w:tcPr>
-            <w:tcW w:w="1006" w:type="dxa"/>
-          </w:tcPr>
-          <w:p>
-            <w:pPr>
-              <w:rPr>
-                <w:rFonts w:hint="cs"/>
+            <w:tcW w:w="1117" w:type="dxa"/>
+          </w:tcPr>
+          <w:p>
+            <w:pPr>
+              <w:rPr>
+                <w:color w:val="2E74B5" w:themeColor="accent1" w:themeShade="BF"/>
                 <w:rtl/>
                 <w:lang w:bidi="ar-EG"/>
               </w:rPr>
             </w:pPr>
             <w:r>
+              <w:rPr>
+                <w:color w:val="2E74B5" w:themeColor="accent1" w:themeShade="BF"/>
+              </w:rPr>
               <w:t>000_001</w:t>
             </w:r>
           </w:p>
         </w:tc>
         <w:tc>
           <w:tcPr>
+            <w:tcW w:w="886" w:type="dxa"/>
+          </w:tcPr>
+          <w:p>
+            <w:pPr>
+              <w:rPr>
+                <w:color w:val="2E74B5" w:themeColor="accent1" w:themeShade="BF"/>
+              </w:rPr>
+            </w:pPr>
+            <w:r>
+              <w:rPr>
+                <w:color w:val="2E74B5" w:themeColor="accent1" w:themeShade="BF"/>
+              </w:rPr>
+              <w:t>10</w:t>
+            </w:r>
+          </w:p>
+        </w:tc>
+        <w:tc>
+          <w:tcPr>
+            <w:tcW w:w="769" w:type="dxa"/>
+          </w:tcPr>
+          <w:p>
+            <w:pPr>
+              <w:rPr>
+                <w:color w:val="2E74B5" w:themeColor="accent1" w:themeShade="BF"/>
+              </w:rPr>
+            </w:pPr>
+            <w:r>
+              <w:rPr>
+                <w:color w:val="2E74B5" w:themeColor="accent1" w:themeShade="BF"/>
+              </w:rPr>
+              <w:t>0</w:t>
+            </w:r>
+            <w:r>
+              <w:rPr>
+                <w:color w:val="2E74B5" w:themeColor="accent1" w:themeShade="BF"/>
+              </w:rPr>
+              <w:t>1</w:t>
+            </w:r>
+          </w:p>
+        </w:tc>
+        <w:tc>
+          <w:tcPr>
+            <w:tcW w:w="884" w:type="dxa"/>
+          </w:tcPr>
+          <w:p>
+            <w:pPr>
+              <w:rPr>
+                <w:color w:val="2E74B5" w:themeColor="accent1" w:themeShade="BF"/>
+              </w:rPr>
+            </w:pPr>
+            <w:r>
+              <w:rPr>
+                <w:color w:val="2E74B5" w:themeColor="accent1" w:themeShade="BF"/>
+              </w:rPr>
+              <w:t>x</w:t>
+            </w:r>
+          </w:p>
+        </w:tc>
+        <w:tc>
+          <w:tcPr>
+            <w:tcW w:w="1140" w:type="dxa"/>
+          </w:tcPr>
+          <w:p>
+            <w:pPr>
+              <w:rPr>
+                <w:color w:val="2E74B5" w:themeColor="accent1" w:themeShade="BF"/>
+              </w:rPr>
+            </w:pPr>
+            <w:r>
+              <w:rPr>
+                <w:color w:val="2E74B5" w:themeColor="accent1" w:themeShade="BF"/>
+              </w:rPr>
+              <w:t>0</w:t>
+            </w:r>
+          </w:p>
+        </w:tc>
+        <w:tc>
+          <w:tcPr>
+            <w:tcW w:w="1212" w:type="dxa"/>
+          </w:tcPr>
+          <w:p>
+            <w:pPr>
+              <w:rPr>
+                <w:color w:val="2E74B5" w:themeColor="accent1" w:themeShade="BF"/>
+              </w:rPr>
+            </w:pPr>
+            <w:r>
+              <w:rPr>
+                <w:color w:val="2E74B5" w:themeColor="accent1" w:themeShade="BF"/>
+              </w:rPr>
+              <w:t>10</w:t>
+            </w:r>
+          </w:p>
+        </w:tc>
+        <w:tc>
+          <w:tcPr>
+            <w:tcW w:w="859" w:type="dxa"/>
+          </w:tcPr>
+          <w:p>
+            <w:pPr>
+              <w:rPr>
+                <w:color w:val="2E74B5" w:themeColor="accent1" w:themeShade="BF"/>
+              </w:rPr>
+            </w:pPr>
+            <w:r>
+              <w:rPr>
+                <w:color w:val="2E74B5" w:themeColor="accent1" w:themeShade="BF"/>
+              </w:rPr>
+              <w:t>xx</w:t>
+            </w:r>
+          </w:p>
+        </w:tc>
+        <w:tc>
+          <w:tcPr>
+            <w:tcW w:w="1196" w:type="dxa"/>
+          </w:tcPr>
+          <w:p>
+            <w:pPr>
+              <w:rPr>
+                <w:color w:val="2E74B5" w:themeColor="accent1" w:themeShade="BF"/>
+              </w:rPr>
+            </w:pPr>
+            <w:r>
+              <w:rPr>
+                <w:color w:val="2E74B5" w:themeColor="accent1" w:themeShade="BF"/>
+              </w:rPr>
+              <w:t>0</w:t>
+            </w:r>
+          </w:p>
+        </w:tc>
+        <w:tc>
+          <w:tcPr>
             <w:tcW w:w="889" w:type="dxa"/>
           </w:tcPr>
           <w:p>
-            <w:r>
-              <w:t>10</w:t>
-            </w:r>
-          </w:p>
-        </w:tc>
-        <w:tc>
-          <w:tcPr>
-            <w:tcW w:w="774" w:type="dxa"/>
-          </w:tcPr>
-          <w:p>
-            <w:r>
-              <w:t>1</w:t>
-            </w:r>
-          </w:p>
-        </w:tc>
-        <w:tc>
-          <w:tcPr>
-            <w:tcW w:w="887" w:type="dxa"/>
-          </w:tcPr>
-          <w:p>
-            <w:r>
-              <w:t>x</w:t>
-            </w:r>
-          </w:p>
-        </w:tc>
-        <w:tc>
-          <w:tcPr>
-            <w:tcW w:w="1140" w:type="dxa"/>
-          </w:tcPr>
-          <w:p>
-            <w:r>
-              <w:t>0</w:t>
-            </w:r>
-          </w:p>
-        </w:tc>
-        <w:tc>
-          <w:tcPr>
-            <w:tcW w:w="1212" w:type="dxa"/>
-          </w:tcPr>
-          <w:p>
-            <w:r>
-              <w:t>10</w:t>
-            </w:r>
-          </w:p>
-        </w:tc>
-        <w:tc>
-          <w:tcPr>
-            <w:tcW w:w="862" w:type="dxa"/>
-          </w:tcPr>
-          <w:p>
-            <w:r>
-              <w:t>xx</w:t>
-            </w:r>
-          </w:p>
-        </w:tc>
-        <w:tc>
-          <w:tcPr>
-            <w:tcW w:w="1196" w:type="dxa"/>
-          </w:tcPr>
-          <w:p>
-            <w:r>
-              <w:t>0</w:t>
-            </w:r>
-          </w:p>
-        </w:tc>
-        <w:tc>
-          <w:tcPr>
-            <w:tcW w:w="892" w:type="dxa"/>
-          </w:tcPr>
-          <w:p>
-            <w:r>
+            <w:pPr>
+              <w:rPr>
+                <w:color w:val="2E74B5" w:themeColor="accent1" w:themeShade="BF"/>
+              </w:rPr>
+            </w:pPr>
+            <w:r>
+              <w:rPr>
+                <w:color w:val="2E74B5" w:themeColor="accent1" w:themeShade="BF"/>
+              </w:rPr>
               <w:t>X</w:t>
             </w:r>
           </w:p>
         </w:tc>
         <w:tc>
           <w:tcPr>
-            <w:tcW w:w="1037" w:type="dxa"/>
-          </w:tcPr>
-          <w:p>
-            <w:r>
+            <w:tcW w:w="1055" w:type="dxa"/>
+          </w:tcPr>
+          <w:p>
+            <w:pPr>
+              <w:rPr>
+                <w:color w:val="2E74B5" w:themeColor="accent1" w:themeShade="BF"/>
+              </w:rPr>
+            </w:pPr>
+            <w:r>
+              <w:rPr>
+                <w:color w:val="2E74B5" w:themeColor="accent1" w:themeShade="BF"/>
+              </w:rPr>
               <w:t>1</w:t>
             </w:r>
           </w:p>
@@ -990,7 +1341,7 @@
       <w:tr>
         <w:tc>
           <w:tcPr>
-            <w:tcW w:w="1006" w:type="dxa"/>
+            <w:tcW w:w="1117" w:type="dxa"/>
           </w:tcPr>
           <w:p>
             <w:r>
@@ -1000,57 +1351,93 @@
         </w:tc>
         <w:tc>
           <w:tcPr>
+            <w:tcW w:w="886" w:type="dxa"/>
+          </w:tcPr>
+          <w:p>
+            <w:r>
+              <w:t>xx</w:t>
+            </w:r>
+          </w:p>
+        </w:tc>
+        <w:tc>
+          <w:tcPr>
+            <w:tcW w:w="769" w:type="dxa"/>
+          </w:tcPr>
+          <w:p>
+            <w:r>
+              <w:t>10</w:t>
+            </w:r>
+          </w:p>
+        </w:tc>
+        <w:tc>
+          <w:tcPr>
+            <w:tcW w:w="884" w:type="dxa"/>
+          </w:tcPr>
+          <w:p>
+            <w:r>
+              <w:t>x</w:t>
+            </w:r>
+          </w:p>
+        </w:tc>
+        <w:tc>
+          <w:tcPr>
+            <w:tcW w:w="1140" w:type="dxa"/>
+          </w:tcPr>
+          <w:p>
+            <w:r>
+              <w:t>0</w:t>
+            </w:r>
+          </w:p>
+        </w:tc>
+        <w:tc>
+          <w:tcPr>
+            <w:tcW w:w="1212" w:type="dxa"/>
+          </w:tcPr>
+          <w:p>
+            <w:r>
+              <w:t>xx</w:t>
+            </w:r>
+          </w:p>
+        </w:tc>
+        <w:tc>
+          <w:tcPr>
+            <w:tcW w:w="859" w:type="dxa"/>
+          </w:tcPr>
+          <w:p>
+            <w:r>
+              <w:t>xx</w:t>
+            </w:r>
+          </w:p>
+        </w:tc>
+        <w:tc>
+          <w:tcPr>
+            <w:tcW w:w="1196" w:type="dxa"/>
+          </w:tcPr>
+          <w:p>
+            <w:r>
+              <w:t>0</w:t>
+            </w:r>
+          </w:p>
+        </w:tc>
+        <w:tc>
+          <w:tcPr>
             <w:tcW w:w="889" w:type="dxa"/>
           </w:tcPr>
-          <w:p/>
-        </w:tc>
-        <w:tc>
-          <w:tcPr>
-            <w:tcW w:w="774" w:type="dxa"/>
-          </w:tcPr>
-          <w:p/>
-        </w:tc>
-        <w:tc>
-          <w:tcPr>
-            <w:tcW w:w="887" w:type="dxa"/>
-          </w:tcPr>
-          <w:p/>
-        </w:tc>
-        <w:tc>
-          <w:tcPr>
-            <w:tcW w:w="1140" w:type="dxa"/>
-          </w:tcPr>
-          <w:p/>
-        </w:tc>
-        <w:tc>
-          <w:tcPr>
-            <w:tcW w:w="1212" w:type="dxa"/>
-          </w:tcPr>
-          <w:p/>
-        </w:tc>
-        <w:tc>
-          <w:tcPr>
-            <w:tcW w:w="862" w:type="dxa"/>
-          </w:tcPr>
-          <w:p/>
-        </w:tc>
-        <w:tc>
-          <w:tcPr>
-            <w:tcW w:w="1196" w:type="dxa"/>
-          </w:tcPr>
-          <w:p/>
-        </w:tc>
-        <w:tc>
-          <w:tcPr>
-            <w:tcW w:w="892" w:type="dxa"/>
-          </w:tcPr>
-          <w:p/>
-        </w:tc>
-        <w:tc>
-          <w:tcPr>
-            <w:tcW w:w="1037" w:type="dxa"/>
-          </w:tcPr>
-          <w:p/>
+          <w:p>
+            <w:r>
+              <w:t>x</w:t>
+            </w:r>
+          </w:p>
+        </w:tc>
+        <w:tc>
+          <w:tcPr>
+            <w:tcW w:w="1055" w:type="dxa"/>
+          </w:tcPr>
+          <w:p>
+            <w:r>
+              <w:t>0</w:t>
+            </w:r>
+          </w:p>
         </w:tc>
       </w:tr>
     </w:tbl>
@@ -1102,6 +1489,8 @@
       <w:r>
         <w:t>.</w:t>
       </w:r>
+      <w:bookmarkStart w:id="0" w:name="_GoBack"/>
+      <w:bookmarkEnd w:id="0"/>
     </w:p>
     <w:p>
       <w:pPr>
@@ -1122,6 +1511,9 @@
       <w:r>
         <w:t xml:space="preserve"> // 90% Sure</w:t>
       </w:r>
+      <w:r>
+        <w:t xml:space="preserve">                                           **</w:t>
+      </w:r>
     </w:p>
     <w:p>
       <w:pPr>
@@ -1182,10 +1574,10 @@
       </w:r>
       <w:proofErr w:type="spellEnd"/>
       <w:r>
-        <w:t xml:space="preserve">           </w:t>
-      </w:r>
-      <w:r>
-        <w:t>// 90% Sure</w:t>
+        <w:t xml:space="preserve">           // 90% Sure</w:t>
+      </w:r>
+      <w:r>
+        <w:t xml:space="preserve">                                            **</w:t>
       </w:r>
     </w:p>
     <w:p>
@@ -1312,8 +1704,6 @@
         </w:rPr>
         <w:t>From here one my own:</w:t>
       </w:r>
-      <w:bookmarkStart w:id="0" w:name="_GoBack"/>
-      <w:bookmarkEnd w:id="0"/>
     </w:p>
     <w:p>
       <w:pPr>
@@ -1332,10 +1722,7 @@
       </w:r>
       <w:proofErr w:type="gramEnd"/>
       <w:r>
-        <w:t xml:space="preserve">Jump register”, expand the multiplexer pointed by the jump control signal .So that the </w:t>
-      </w:r>
-      <w:r>
-        <w:t>Multiplexor will become 3x1. The jump signal will be 2-</w:t>
+        <w:t>Jump register”, expand the multiplexer pointed by the jump control signal .So that the Multiplexor will become 3x1. The jump signal will be 2-</w:t>
       </w:r>
       <w:proofErr w:type="gramStart"/>
       <w:r>
@@ -1630,16 +2017,7 @@
       </w:r>
       <w:proofErr w:type="gramEnd"/>
       <w:r>
-        <w:t>2</w:t>
-      </w:r>
-      <w:r>
-        <w:t>)</w:t>
-      </w:r>
-      <w:r>
-        <w:t>:The same as table(1) but with adding one bit to the jump signal</w:t>
-      </w:r>
-      <w:r>
-        <w:t xml:space="preserve">  </w:t>
+        <w:t xml:space="preserve">2):The same as table(1) but with adding one bit to the jump signal  </w:t>
       </w:r>
     </w:p>
     <w:p>
@@ -2475,6 +2853,7 @@
   <w:style w:type="character" w:default="1" w:styleId="DefaultParagraphFont">
     <w:name w:val="Default Paragraph Font"/>
     <w:uiPriority w:val="1"/>
+    <w:semiHidden/>
     <w:unhideWhenUsed/>
   </w:style>
   <w:style w:type="table" w:default="1" w:styleId="TableNormal">

</xml_diff>